<commit_message>
modified:   assets/docs/cv/cv-prajit-kumar-das.docx 	modified:   assets/docs/cv/cv-prajit-kumar-das.pdf
</commit_message>
<xml_diff>
--- a/assets/docs/cv/cv-prajit-kumar-das.docx
+++ b/assets/docs/cv/cv-prajit-kumar-das.docx
@@ -55,23 +55,7 @@
           <w:sz w:val="22"/>
           <w:szCs w:val="22"/>
         </w:rPr>
-        <w:t>Sep</w:t>
-      </w:r>
-      <w:r>
-        <w:rPr>
-          <w:rFonts w:asciiTheme="majorHAnsi" w:eastAsia="FangSong" w:hAnsiTheme="majorHAnsi" w:cstheme="majorHAnsi"/>
-          <w:sz w:val="22"/>
-          <w:szCs w:val="22"/>
-        </w:rPr>
-        <w:t xml:space="preserve"> </w:t>
-      </w:r>
-      <w:r>
-        <w:rPr>
-          <w:rFonts w:asciiTheme="majorHAnsi" w:eastAsia="FangSong" w:hAnsiTheme="majorHAnsi" w:cstheme="majorHAnsi"/>
-          <w:sz w:val="22"/>
-          <w:szCs w:val="22"/>
-        </w:rPr>
-        <w:t>20</w:t>
+        <w:t>Jan 17</w:t>
       </w:r>
       <w:r>
         <w:rPr>
@@ -95,7 +79,7 @@
           <w:sz w:val="22"/>
           <w:szCs w:val="22"/>
         </w:rPr>
-        <w:t>5</w:t>
+        <w:t>6</w:t>
       </w:r>
     </w:p>
     <w:p>
@@ -211,7 +195,15 @@
           <w:sz w:val="22"/>
           <w:szCs w:val="22"/>
         </w:rPr>
-        <w:t>.com</w:t>
+        <w:t>.</w:t>
+      </w:r>
+      <w:r>
+        <w:rPr>
+          <w:rFonts w:asciiTheme="majorHAnsi" w:eastAsia="FangSong" w:hAnsiTheme="majorHAnsi" w:cstheme="majorHAnsi"/>
+          <w:sz w:val="22"/>
+          <w:szCs w:val="22"/>
+        </w:rPr>
+        <w:t>io</w:t>
       </w:r>
     </w:p>
     <w:p>
@@ -373,7 +365,23 @@
                 <w:sz w:val="22"/>
                 <w:szCs w:val="22"/>
               </w:rPr>
-              <w:t>As a Software Engineering Leader in Cisco’s Security Business Group, I lead a high-performing team of 20+ Software Developers, Technical Leads, and Product Owners, having personally hired and built two-thirds of the team. I focus on building secure, scalable, and innovative solutions for the Secure Firewall Management Center and beyond.</w:t>
+              <w:t xml:space="preserve">As a </w:t>
+            </w:r>
+            <w:r>
+              <w:rPr>
+                <w:rFonts w:asciiTheme="majorHAnsi" w:eastAsia="FangSong" w:hAnsiTheme="majorHAnsi" w:cstheme="majorHAnsi"/>
+                <w:sz w:val="22"/>
+                <w:szCs w:val="22"/>
+              </w:rPr>
+              <w:t xml:space="preserve">Security researcher and </w:t>
+            </w:r>
+            <w:r>
+              <w:rPr>
+                <w:rFonts w:asciiTheme="majorHAnsi" w:eastAsia="FangSong" w:hAnsiTheme="majorHAnsi" w:cstheme="majorHAnsi"/>
+                <w:sz w:val="22"/>
+                <w:szCs w:val="22"/>
+              </w:rPr>
+              <w:t>Software Engineering Leader in Cisco’s Security Business Group, I lead a high-performing team of 20+ Software Developers, Technical Leads, and Product Owners, having personally hired and built two-thirds of the team. I focus on building secure, scalable, and innovative solutions for the Secure Firewall Management Center and beyond.</w:t>
             </w:r>
           </w:p>
           <w:p>
@@ -10107,7 +10115,7 @@
         <v:path o:extrusionok="f" gradientshapeok="t" o:connecttype="rect"/>
         <o:lock v:ext="edit" aspectratio="t"/>
       </v:shapetype>
-      <v:shape id="_x0000_i1067" type="#_x0000_t75" alt="Email with solid fill" style="width:10.05pt;height:10.05pt;visibility:visible" o:bullet="t">
+      <v:shape id="_x0000_i1025" type="#_x0000_t75" alt="Email with solid fill" style="width:10.05pt;height:10.05pt;visibility:visible" o:bullet="t">
         <v:imagedata r:id="rId1" o:title=""/>
       </v:shape>
     </w:pict>
@@ -12298,4 +12306,10 @@
     <ds:schemaRef ds:uri="http://schemas.openxmlformats.org/officeDocument/2006/bibliography"/>
   </ds:schemaRefs>
 </ds:datastoreItem>
+</file>
+
+<file path=docMetadata/LabelInfo.xml><?xml version="1.0" encoding="utf-8"?>
+<clbl:labelList xmlns:clbl="http://schemas.microsoft.com/office/2020/mipLabelMetadata">
+  <clbl:label id="{c8f49a32-fde3-48a5-9266-b5b0972a22dc}" enabled="1" method="Standard" siteId="{5ae1af62-9505-4097-a69a-c1553ef7840e}" contentBits="2" removed="0"/>
+</clbl:labelList>
 </file>
</xml_diff>

<commit_message>
modified:   cv-prajit-kumar-das.docx 	modified:   cv-prajit-kumar-das.pdf
</commit_message>
<xml_diff>
--- a/assets/docs/cv/cv-prajit-kumar-das.docx
+++ b/assets/docs/cv/cv-prajit-kumar-das.docx
@@ -422,25 +422,7 @@
                 <w:sz w:val="22"/>
                 <w:szCs w:val="22"/>
               </w:rPr>
-              <w:t>I drive the design and delivery of next-generation AI-powered security solutions by strategically integrating Generative AI and Large Language Models (LLMs) for intelligent firewalls and advanced management tools. Leveraging my ongoing research in "</w:t>
-            </w:r>
-            <w:proofErr w:type="spellStart"/>
-            <w:r>
-              <w:rPr>
-                <w:rFonts w:asciiTheme="majorHAnsi" w:eastAsia="FangSong" w:hAnsiTheme="majorHAnsi" w:cstheme="majorHAnsi"/>
-                <w:sz w:val="22"/>
-                <w:szCs w:val="22"/>
-              </w:rPr>
-              <w:t>PRvL</w:t>
-            </w:r>
-            <w:proofErr w:type="spellEnd"/>
-            <w:r>
-              <w:rPr>
-                <w:rFonts w:asciiTheme="majorHAnsi" w:eastAsia="FangSong" w:hAnsiTheme="majorHAnsi" w:cstheme="majorHAnsi"/>
-                <w:sz w:val="22"/>
-                <w:szCs w:val="22"/>
-              </w:rPr>
-              <w:t>: Quantifying the Capabilities and Risks of Large Language Models for PII Redaction," I ensure robust protection of sensitive data, maintain compliance, and strengthen customer trust in Cisco products and networks.</w:t>
+              <w:t>I drive the design and delivery of next-generation AI-powered security solutions by strategically integrating Generative AI and Large Language Models (LLMs) for intelligent firewalls and advanced management tools. Leveraging my ongoing research in "PRvL: Quantifying the Capabilities and Risks of Large Language Models for PII Redaction," I ensure robust protection of sensitive data, maintain compliance, and strengthen customer trust in Cisco products and networks.</w:t>
             </w:r>
           </w:p>
           <w:p>
@@ -561,25 +543,7 @@
                 <w:sz w:val="22"/>
                 <w:szCs w:val="22"/>
               </w:rPr>
-              <w:t xml:space="preserve">Compliance &amp; Risk Management: I lead </w:t>
-            </w:r>
-            <w:proofErr w:type="spellStart"/>
-            <w:r>
-              <w:rPr>
-                <w:rFonts w:asciiTheme="majorHAnsi" w:eastAsia="FangSong" w:hAnsiTheme="majorHAnsi" w:cstheme="majorHAnsi"/>
-                <w:sz w:val="22"/>
-                <w:szCs w:val="22"/>
-              </w:rPr>
-              <w:t>FedRamp</w:t>
-            </w:r>
-            <w:proofErr w:type="spellEnd"/>
-            <w:r>
-              <w:rPr>
-                <w:rFonts w:asciiTheme="majorHAnsi" w:eastAsia="FangSong" w:hAnsiTheme="majorHAnsi" w:cstheme="majorHAnsi"/>
-                <w:sz w:val="22"/>
-                <w:szCs w:val="22"/>
-              </w:rPr>
-              <w:t xml:space="preserve"> certification, Cisco Product Security Baseline compliance, and internationalization (g11n) and accessibility efforts. I collaborate on high-impact vulnerability responses (e.g., Blast-RADIUS/CVE-2024-3596) with PSIRT and Talos teams, ensuring quick </w:t>
+              <w:t xml:space="preserve">Compliance &amp; Risk Management: I lead FedRamp certification, Cisco Product Security Baseline compliance, and internationalization (g11n) and accessibility efforts. I collaborate on high-impact vulnerability responses (e.g., Blast-RADIUS/CVE-2024-3596) with PSIRT and Talos teams, ensuring quick </w:t>
             </w:r>
             <w:r>
               <w:rPr>
@@ -1813,25 +1777,7 @@
                 <w:sz w:val="22"/>
                 <w:szCs w:val="22"/>
               </w:rPr>
-              <w:t xml:space="preserve">1 </w:t>
-            </w:r>
-            <w:proofErr w:type="spellStart"/>
-            <w:r>
-              <w:rPr>
-                <w:rFonts w:asciiTheme="majorHAnsi" w:eastAsia="FangSong" w:hAnsiTheme="majorHAnsi" w:cstheme="majorHAnsi"/>
-                <w:sz w:val="22"/>
-                <w:szCs w:val="22"/>
-              </w:rPr>
-              <w:t>Infitine</w:t>
-            </w:r>
-            <w:proofErr w:type="spellEnd"/>
-            <w:r>
-              <w:rPr>
-                <w:rFonts w:asciiTheme="majorHAnsi" w:eastAsia="FangSong" w:hAnsiTheme="majorHAnsi" w:cstheme="majorHAnsi"/>
-                <w:sz w:val="22"/>
-                <w:szCs w:val="22"/>
-              </w:rPr>
-              <w:t xml:space="preserve"> Loop, C</w:t>
+              <w:t>1 Infitine Loop, C</w:t>
             </w:r>
             <w:r>
               <w:rPr>
@@ -2652,9 +2598,18 @@
                 <w:sz w:val="22"/>
                 <w:szCs w:val="22"/>
               </w:rPr>
-              <w:t xml:space="preserve">Leon Garza, Anantaa Kotal, </w:t>
-            </w:r>
-            <w:proofErr w:type="spellStart"/>
+              <w:t xml:space="preserve">Leon Garza, Anantaa Kotal, Aritran Piplai, Lavanya Elluri, </w:t>
+            </w:r>
+            <w:r>
+              <w:rPr>
+                <w:rFonts w:asciiTheme="majorHAnsi" w:eastAsia="FangSong" w:hAnsiTheme="majorHAnsi" w:cstheme="majorHAnsi"/>
+                <w:b/>
+                <w:color w:val="000000"/>
+                <w:sz w:val="22"/>
+                <w:szCs w:val="22"/>
+              </w:rPr>
+              <w:t>Prajit Kumar Das</w:t>
+            </w:r>
             <w:r>
               <w:rPr>
                 <w:rFonts w:asciiTheme="majorHAnsi" w:eastAsia="FangSong" w:hAnsiTheme="majorHAnsi" w:cstheme="majorHAnsi"/>
@@ -2663,9 +2618,8 @@
                 <w:sz w:val="22"/>
                 <w:szCs w:val="22"/>
               </w:rPr>
-              <w:t>Aritran</w:t>
-            </w:r>
-            <w:proofErr w:type="spellEnd"/>
+              <w:t>, Aman Chadha</w:t>
+            </w:r>
             <w:r>
               <w:rPr>
                 <w:rFonts w:asciiTheme="majorHAnsi" w:eastAsia="FangSong" w:hAnsiTheme="majorHAnsi" w:cstheme="majorHAnsi"/>
@@ -2674,17 +2628,7 @@
                 <w:sz w:val="22"/>
                 <w:szCs w:val="22"/>
               </w:rPr>
-              <w:t xml:space="preserve"> Piplai, Lavanya Elluri, </w:t>
-            </w:r>
-            <w:r>
-              <w:rPr>
-                <w:rFonts w:asciiTheme="majorHAnsi" w:eastAsia="FangSong" w:hAnsiTheme="majorHAnsi" w:cstheme="majorHAnsi"/>
-                <w:b/>
-                <w:color w:val="000000"/>
-                <w:sz w:val="22"/>
-                <w:szCs w:val="22"/>
-              </w:rPr>
-              <w:t>Prajit Kumar Das</w:t>
+              <w:t xml:space="preserve">. </w:t>
             </w:r>
             <w:r>
               <w:rPr>
@@ -2694,7 +2638,7 @@
                 <w:sz w:val="22"/>
                 <w:szCs w:val="22"/>
               </w:rPr>
-              <w:t>, Aman Chadha</w:t>
+              <w:t>“</w:t>
             </w:r>
             <w:r>
               <w:rPr>
@@ -2704,39 +2648,7 @@
                 <w:sz w:val="22"/>
                 <w:szCs w:val="22"/>
               </w:rPr>
-              <w:t xml:space="preserve">. </w:t>
-            </w:r>
-            <w:r>
-              <w:rPr>
-                <w:rFonts w:asciiTheme="majorHAnsi" w:eastAsia="FangSong" w:hAnsiTheme="majorHAnsi" w:cstheme="majorHAnsi"/>
-                <w:bCs/>
-                <w:color w:val="000000"/>
-                <w:sz w:val="22"/>
-                <w:szCs w:val="22"/>
-              </w:rPr>
-              <w:t>“</w:t>
-            </w:r>
-            <w:proofErr w:type="spellStart"/>
-            <w:r>
-              <w:rPr>
-                <w:rFonts w:asciiTheme="majorHAnsi" w:eastAsia="FangSong" w:hAnsiTheme="majorHAnsi" w:cstheme="majorHAnsi"/>
-                <w:bCs/>
-                <w:color w:val="000000"/>
-                <w:sz w:val="22"/>
-                <w:szCs w:val="22"/>
-              </w:rPr>
-              <w:t>PRvL</w:t>
-            </w:r>
-            <w:proofErr w:type="spellEnd"/>
-            <w:r>
-              <w:rPr>
-                <w:rFonts w:asciiTheme="majorHAnsi" w:eastAsia="FangSong" w:hAnsiTheme="majorHAnsi" w:cstheme="majorHAnsi"/>
-                <w:bCs/>
-                <w:color w:val="000000"/>
-                <w:sz w:val="22"/>
-                <w:szCs w:val="22"/>
-              </w:rPr>
-              <w:t>: Quantifying the Capabilities and Risks of Large Language Models for PII Redaction</w:t>
+              <w:t>PRvL: Quantifying the Capabilities and Risks of Large Language Models for PII Redaction</w:t>
             </w:r>
             <w:r>
               <w:rPr>
@@ -3002,29 +2914,7 @@
                 <w:sz w:val="22"/>
                 <w:szCs w:val="22"/>
               </w:rPr>
-              <w:t xml:space="preserve"> (</w:t>
-            </w:r>
-            <w:proofErr w:type="spellStart"/>
-            <w:r>
-              <w:rPr>
-                <w:rFonts w:asciiTheme="majorHAnsi" w:eastAsia="FangSong" w:hAnsiTheme="majorHAnsi" w:cstheme="majorHAnsi"/>
-                <w:bCs/>
-                <w:color w:val="000000"/>
-                <w:sz w:val="22"/>
-                <w:szCs w:val="22"/>
-              </w:rPr>
-              <w:t>BigDataSecurity</w:t>
-            </w:r>
-            <w:proofErr w:type="spellEnd"/>
-            <w:r>
-              <w:rPr>
-                <w:rFonts w:asciiTheme="majorHAnsi" w:eastAsia="FangSong" w:hAnsiTheme="majorHAnsi" w:cstheme="majorHAnsi"/>
-                <w:bCs/>
-                <w:color w:val="000000"/>
-                <w:sz w:val="22"/>
-                <w:szCs w:val="22"/>
-              </w:rPr>
-              <w:t xml:space="preserve"> 2020). 2020.</w:t>
+              <w:t xml:space="preserve"> (BigDataSecurity 2020). 2020.</w:t>
             </w:r>
           </w:p>
         </w:tc>
@@ -3176,29 +3066,7 @@
                 <w:sz w:val="22"/>
                 <w:szCs w:val="22"/>
               </w:rPr>
-              <w:t xml:space="preserve">, Anupam Joshi, and Tim Finin. “Personalizing context-aware access control on mobile platforms”. </w:t>
-            </w:r>
-            <w:proofErr w:type="spellStart"/>
-            <w:r>
-              <w:rPr>
-                <w:rFonts w:asciiTheme="majorHAnsi" w:eastAsia="FangSong" w:hAnsiTheme="majorHAnsi" w:cstheme="majorHAnsi"/>
-                <w:bCs/>
-                <w:color w:val="000000"/>
-                <w:sz w:val="22"/>
-                <w:szCs w:val="22"/>
-              </w:rPr>
-              <w:t>InProceedings</w:t>
-            </w:r>
-            <w:proofErr w:type="spellEnd"/>
-            <w:r>
-              <w:rPr>
-                <w:rFonts w:asciiTheme="majorHAnsi" w:eastAsia="FangSong" w:hAnsiTheme="majorHAnsi" w:cstheme="majorHAnsi"/>
-                <w:bCs/>
-                <w:color w:val="000000"/>
-                <w:sz w:val="22"/>
-                <w:szCs w:val="22"/>
-              </w:rPr>
-              <w:t xml:space="preserve"> </w:t>
+              <w:t xml:space="preserve">, Anupam Joshi, and Tim Finin. “Personalizing context-aware access control on mobile platforms”. InProceedings </w:t>
             </w:r>
             <w:r>
               <w:rPr>
@@ -3257,27 +3125,7 @@
                 <w:sz w:val="22"/>
                 <w:szCs w:val="22"/>
               </w:rPr>
-              <w:t xml:space="preserve">, Anupam Joshi, and Tim Finin. “App behavioral analysis using system calls.” </w:t>
-            </w:r>
-            <w:proofErr w:type="spellStart"/>
-            <w:r>
-              <w:rPr>
-                <w:rFonts w:asciiTheme="majorHAnsi" w:eastAsia="FangSong" w:hAnsiTheme="majorHAnsi" w:cstheme="majorHAnsi"/>
-                <w:color w:val="000000"/>
-                <w:sz w:val="22"/>
-                <w:szCs w:val="22"/>
-              </w:rPr>
-              <w:t>InProceedings</w:t>
-            </w:r>
-            <w:proofErr w:type="spellEnd"/>
-            <w:r>
-              <w:rPr>
-                <w:rFonts w:asciiTheme="majorHAnsi" w:eastAsia="FangSong" w:hAnsiTheme="majorHAnsi" w:cstheme="majorHAnsi"/>
-                <w:color w:val="000000"/>
-                <w:sz w:val="22"/>
-                <w:szCs w:val="22"/>
-              </w:rPr>
-              <w:t> </w:t>
+              <w:t>, Anupam Joshi, and Tim Finin. “App behavioral analysis using system calls.” InProceedings </w:t>
             </w:r>
             <w:r>
               <w:rPr>
@@ -3287,29 +3135,7 @@
                 <w:sz w:val="22"/>
                 <w:szCs w:val="22"/>
               </w:rPr>
-              <w:t xml:space="preserve">2017 IEEE Conference on Computer Communications Workshops (INFOCOM WKSHPS): </w:t>
-            </w:r>
-            <w:proofErr w:type="spellStart"/>
-            <w:r>
-              <w:rPr>
-                <w:rFonts w:asciiTheme="majorHAnsi" w:eastAsia="FangSong" w:hAnsiTheme="majorHAnsi" w:cstheme="majorHAnsi"/>
-                <w:i/>
-                <w:color w:val="000000"/>
-                <w:sz w:val="22"/>
-                <w:szCs w:val="22"/>
-              </w:rPr>
-              <w:t>MobiSec</w:t>
-            </w:r>
-            <w:proofErr w:type="spellEnd"/>
-            <w:r>
-              <w:rPr>
-                <w:rFonts w:asciiTheme="majorHAnsi" w:eastAsia="FangSong" w:hAnsiTheme="majorHAnsi" w:cstheme="majorHAnsi"/>
-                <w:i/>
-                <w:color w:val="000000"/>
-                <w:sz w:val="22"/>
-                <w:szCs w:val="22"/>
-              </w:rPr>
-              <w:t xml:space="preserve"> 2017: Security, Privacy, and Digital Forensics of Mobile Systems and Networks</w:t>
+              <w:t>2017 IEEE Conference on Computer Communications Workshops (INFOCOM WKSHPS): MobiSec 2017: Security, Privacy, and Digital Forensics of Mobile Systems and Networks</w:t>
             </w:r>
             <w:r>
               <w:rPr>
@@ -3406,27 +3232,7 @@
                 <w:sz w:val="22"/>
                 <w:szCs w:val="22"/>
               </w:rPr>
-              <w:t xml:space="preserve">, Anupam Joshi, and Tim Finin. “Capturing policies for fine-grained access control on mobile devices.” </w:t>
-            </w:r>
-            <w:proofErr w:type="spellStart"/>
-            <w:r>
-              <w:rPr>
-                <w:rFonts w:asciiTheme="majorHAnsi" w:eastAsia="FangSong" w:hAnsiTheme="majorHAnsi" w:cstheme="majorHAnsi"/>
-                <w:color w:val="000000"/>
-                <w:sz w:val="22"/>
-                <w:szCs w:val="22"/>
-              </w:rPr>
-              <w:t>InProceedings</w:t>
-            </w:r>
-            <w:proofErr w:type="spellEnd"/>
-            <w:r>
-              <w:rPr>
-                <w:rFonts w:asciiTheme="majorHAnsi" w:eastAsia="FangSong" w:hAnsiTheme="majorHAnsi" w:cstheme="majorHAnsi"/>
-                <w:color w:val="000000"/>
-                <w:sz w:val="22"/>
-                <w:szCs w:val="22"/>
-              </w:rPr>
-              <w:t xml:space="preserve"> </w:t>
+              <w:t xml:space="preserve">, Anupam Joshi, and Tim Finin. “Capturing policies for fine-grained access control on mobile devices.” InProceedings </w:t>
             </w:r>
             <w:r>
               <w:rPr>
@@ -3520,47 +3326,7 @@
                 <w:sz w:val="22"/>
                 <w:szCs w:val="22"/>
               </w:rPr>
-              <w:t xml:space="preserve">, </w:t>
-            </w:r>
-            <w:proofErr w:type="spellStart"/>
-            <w:r>
-              <w:rPr>
-                <w:rFonts w:asciiTheme="majorHAnsi" w:eastAsia="FangSong" w:hAnsiTheme="majorHAnsi" w:cstheme="majorHAnsi"/>
-                <w:color w:val="000000"/>
-                <w:sz w:val="22"/>
-                <w:szCs w:val="22"/>
-              </w:rPr>
-              <w:t>Dibyajyoti</w:t>
-            </w:r>
-            <w:proofErr w:type="spellEnd"/>
-            <w:r>
-              <w:rPr>
-                <w:rFonts w:asciiTheme="majorHAnsi" w:eastAsia="FangSong" w:hAnsiTheme="majorHAnsi" w:cstheme="majorHAnsi"/>
-                <w:color w:val="000000"/>
-                <w:sz w:val="22"/>
-                <w:szCs w:val="22"/>
-              </w:rPr>
-              <w:t xml:space="preserve"> Ghosh, Pramod Jagtap, Anupam Joshi, and Tim Finin. “Preserving User Privacy and Security in Context-Aware Mobile Platforms.” </w:t>
-            </w:r>
-            <w:proofErr w:type="spellStart"/>
-            <w:r>
-              <w:rPr>
-                <w:rFonts w:asciiTheme="majorHAnsi" w:eastAsia="FangSong" w:hAnsiTheme="majorHAnsi" w:cstheme="majorHAnsi"/>
-                <w:color w:val="000000"/>
-                <w:sz w:val="22"/>
-                <w:szCs w:val="22"/>
-              </w:rPr>
-              <w:t>InBook</w:t>
-            </w:r>
-            <w:proofErr w:type="spellEnd"/>
-            <w:r>
-              <w:rPr>
-                <w:rFonts w:asciiTheme="majorHAnsi" w:eastAsia="FangSong" w:hAnsiTheme="majorHAnsi" w:cstheme="majorHAnsi"/>
-                <w:color w:val="000000"/>
-                <w:sz w:val="22"/>
-                <w:szCs w:val="22"/>
-              </w:rPr>
-              <w:t xml:space="preserve"> </w:t>
+              <w:t xml:space="preserve">, Dibyajyoti Ghosh, Pramod Jagtap, Anupam Joshi, and Tim Finin. “Preserving User Privacy and Security in Context-Aware Mobile Platforms.” InBook </w:t>
             </w:r>
             <w:r>
               <w:rPr>
@@ -3623,22 +3389,43 @@
                 <w:sz w:val="22"/>
                 <w:szCs w:val="22"/>
               </w:rPr>
-              <w:t xml:space="preserve">, Abhay Kashyap, Gurpreet Singh, Cynthia Matuszek, Tim Finin, and Anupam Joshi. “Semantic knowledge and privacy in the physical web.” </w:t>
-            </w:r>
-            <w:proofErr w:type="spellStart"/>
-            <w:r>
-              <w:rPr>
-                <w:rFonts w:asciiTheme="majorHAnsi" w:eastAsia="FangSong" w:hAnsiTheme="majorHAnsi" w:cstheme="majorHAnsi"/>
-                <w:color w:val="000000"/>
-                <w:sz w:val="22"/>
-                <w:szCs w:val="22"/>
-              </w:rPr>
-              <w:t>InProceedings</w:t>
-            </w:r>
-            <w:proofErr w:type="spellEnd"/>
-            <w:r>
-              <w:rPr>
-                <w:rFonts w:asciiTheme="majorHAnsi" w:eastAsia="FangSong" w:hAnsiTheme="majorHAnsi" w:cstheme="majorHAnsi"/>
+              <w:t xml:space="preserve">, Abhay Kashyap, Gurpreet Singh, Cynthia Matuszek, Tim Finin, and Anupam Joshi. “Semantic knowledge and privacy in the physical web.” InProceedings </w:t>
+            </w:r>
+            <w:r>
+              <w:rPr>
+                <w:rFonts w:asciiTheme="majorHAnsi" w:eastAsia="FangSong" w:hAnsiTheme="majorHAnsi" w:cstheme="majorHAnsi"/>
+                <w:iCs/>
+                <w:color w:val="000000"/>
+                <w:sz w:val="22"/>
+                <w:szCs w:val="22"/>
+              </w:rPr>
+              <w:t xml:space="preserve">of the </w:t>
+            </w:r>
+            <w:r>
+              <w:rPr>
+                <w:rFonts w:asciiTheme="majorHAnsi" w:eastAsia="FangSong" w:hAnsiTheme="majorHAnsi" w:cstheme="majorHAnsi"/>
+                <w:i/>
+                <w:color w:val="000000"/>
+                <w:sz w:val="22"/>
+                <w:szCs w:val="22"/>
+              </w:rPr>
+              <w:t>4</w:t>
+            </w:r>
+            <w:r>
+              <w:rPr>
+                <w:rFonts w:asciiTheme="majorHAnsi" w:eastAsia="FangSong" w:hAnsiTheme="majorHAnsi" w:cstheme="majorHAnsi"/>
+                <w:i/>
+                <w:color w:val="000000"/>
+                <w:sz w:val="22"/>
+                <w:szCs w:val="22"/>
+                <w:vertAlign w:val="superscript"/>
+              </w:rPr>
+              <w:t>th</w:t>
+            </w:r>
+            <w:r>
+              <w:rPr>
+                <w:rFonts w:asciiTheme="majorHAnsi" w:eastAsia="FangSong" w:hAnsiTheme="majorHAnsi" w:cstheme="majorHAnsi"/>
+                <w:i/>
                 <w:color w:val="000000"/>
                 <w:sz w:val="22"/>
                 <w:szCs w:val="22"/>
@@ -3648,75 +3435,12 @@
             <w:r>
               <w:rPr>
                 <w:rFonts w:asciiTheme="majorHAnsi" w:eastAsia="FangSong" w:hAnsiTheme="majorHAnsi" w:cstheme="majorHAnsi"/>
-                <w:iCs/>
-                <w:color w:val="000000"/>
-                <w:sz w:val="22"/>
-                <w:szCs w:val="22"/>
-              </w:rPr>
-              <w:t xml:space="preserve">of the </w:t>
-            </w:r>
-            <w:r>
-              <w:rPr>
-                <w:rFonts w:asciiTheme="majorHAnsi" w:eastAsia="FangSong" w:hAnsiTheme="majorHAnsi" w:cstheme="majorHAnsi"/>
                 <w:i/>
                 <w:color w:val="000000"/>
                 <w:sz w:val="22"/>
                 <w:szCs w:val="22"/>
               </w:rPr>
-              <w:t>4</w:t>
-            </w:r>
-            <w:r>
-              <w:rPr>
-                <w:rFonts w:asciiTheme="majorHAnsi" w:eastAsia="FangSong" w:hAnsiTheme="majorHAnsi" w:cstheme="majorHAnsi"/>
-                <w:i/>
-                <w:color w:val="000000"/>
-                <w:sz w:val="22"/>
-                <w:szCs w:val="22"/>
-                <w:vertAlign w:val="superscript"/>
-              </w:rPr>
-              <w:t>th</w:t>
-            </w:r>
-            <w:r>
-              <w:rPr>
-                <w:rFonts w:asciiTheme="majorHAnsi" w:eastAsia="FangSong" w:hAnsiTheme="majorHAnsi" w:cstheme="majorHAnsi"/>
-                <w:i/>
-                <w:color w:val="000000"/>
-                <w:sz w:val="22"/>
-                <w:szCs w:val="22"/>
-              </w:rPr>
-              <w:t xml:space="preserve"> </w:t>
-            </w:r>
-            <w:r>
-              <w:rPr>
-                <w:rFonts w:asciiTheme="majorHAnsi" w:eastAsia="FangSong" w:hAnsiTheme="majorHAnsi" w:cstheme="majorHAnsi"/>
-                <w:i/>
-                <w:color w:val="000000"/>
-                <w:sz w:val="22"/>
-                <w:szCs w:val="22"/>
-              </w:rPr>
-              <w:t>Workshop on Society, Privacy and the Semantic Web - Policy and Technology (</w:t>
-            </w:r>
-            <w:proofErr w:type="spellStart"/>
-            <w:r>
-              <w:rPr>
-                <w:rFonts w:asciiTheme="majorHAnsi" w:eastAsia="FangSong" w:hAnsiTheme="majorHAnsi" w:cstheme="majorHAnsi"/>
-                <w:i/>
-                <w:color w:val="000000"/>
-                <w:sz w:val="22"/>
-                <w:szCs w:val="22"/>
-              </w:rPr>
-              <w:t>PrivOn</w:t>
-            </w:r>
-            <w:proofErr w:type="spellEnd"/>
-            <w:r>
-              <w:rPr>
-                <w:rFonts w:asciiTheme="majorHAnsi" w:eastAsia="FangSong" w:hAnsiTheme="majorHAnsi" w:cstheme="majorHAnsi"/>
-                <w:i/>
-                <w:color w:val="000000"/>
-                <w:sz w:val="22"/>
-                <w:szCs w:val="22"/>
-              </w:rPr>
-              <w:t xml:space="preserve"> 2016) co-located with the 15</w:t>
+              <w:t>Workshop on Society, Privacy and the Semantic Web - Policy and Technology (PrivOn 2016) co-located with the 15</w:t>
             </w:r>
             <w:r>
               <w:rPr>
@@ -3808,67 +3532,7 @@
                 <w:sz w:val="22"/>
                 <w:szCs w:val="22"/>
               </w:rPr>
-              <w:t xml:space="preserve">, Varish </w:t>
-            </w:r>
-            <w:proofErr w:type="spellStart"/>
-            <w:r>
-              <w:rPr>
-                <w:rFonts w:asciiTheme="majorHAnsi" w:eastAsia="FangSong" w:hAnsiTheme="majorHAnsi" w:cstheme="majorHAnsi"/>
-                <w:color w:val="000000"/>
-                <w:sz w:val="22"/>
-                <w:szCs w:val="22"/>
-              </w:rPr>
-              <w:t>Mulwad</w:t>
-            </w:r>
-            <w:proofErr w:type="spellEnd"/>
-            <w:r>
-              <w:rPr>
-                <w:rFonts w:asciiTheme="majorHAnsi" w:eastAsia="FangSong" w:hAnsiTheme="majorHAnsi" w:cstheme="majorHAnsi"/>
-                <w:color w:val="000000"/>
-                <w:sz w:val="22"/>
-                <w:szCs w:val="22"/>
-              </w:rPr>
-              <w:t>, Anupam Joshi, and Tim Finin. “</w:t>
-            </w:r>
-            <w:proofErr w:type="spellStart"/>
-            <w:r>
-              <w:rPr>
-                <w:rFonts w:asciiTheme="majorHAnsi" w:eastAsia="FangSong" w:hAnsiTheme="majorHAnsi" w:cstheme="majorHAnsi"/>
-                <w:color w:val="000000"/>
-                <w:sz w:val="22"/>
-                <w:szCs w:val="22"/>
-              </w:rPr>
-              <w:t>CyberTwitter</w:t>
-            </w:r>
-            <w:proofErr w:type="spellEnd"/>
-            <w:r>
-              <w:rPr>
-                <w:rFonts w:asciiTheme="majorHAnsi" w:eastAsia="FangSong" w:hAnsiTheme="majorHAnsi" w:cstheme="majorHAnsi"/>
-                <w:color w:val="000000"/>
-                <w:sz w:val="22"/>
-                <w:szCs w:val="22"/>
-              </w:rPr>
-              <w:t xml:space="preserve">: Using twitter to generate alerts for cybersecurity threats and vulnerabilities.” </w:t>
-            </w:r>
-            <w:proofErr w:type="spellStart"/>
-            <w:r>
-              <w:rPr>
-                <w:rFonts w:asciiTheme="majorHAnsi" w:eastAsia="FangSong" w:hAnsiTheme="majorHAnsi" w:cstheme="majorHAnsi"/>
-                <w:color w:val="000000"/>
-                <w:sz w:val="22"/>
-                <w:szCs w:val="22"/>
-              </w:rPr>
-              <w:t>InProceedings</w:t>
-            </w:r>
-            <w:proofErr w:type="spellEnd"/>
-            <w:r>
-              <w:rPr>
-                <w:rFonts w:asciiTheme="majorHAnsi" w:eastAsia="FangSong" w:hAnsiTheme="majorHAnsi" w:cstheme="majorHAnsi"/>
-                <w:color w:val="000000"/>
-                <w:sz w:val="22"/>
-                <w:szCs w:val="22"/>
-              </w:rPr>
-              <w:t xml:space="preserve"> </w:t>
+              <w:t xml:space="preserve">, Varish Mulwad, Anupam Joshi, and Tim Finin. “CyberTwitter: Using twitter to generate alerts for cybersecurity threats and vulnerabilities.” InProceedings </w:t>
             </w:r>
             <w:r>
               <w:rPr>
@@ -3949,27 +3613,7 @@
                 <w:sz w:val="22"/>
                 <w:szCs w:val="22"/>
               </w:rPr>
-              <w:t xml:space="preserve">based security in internet of things.” </w:t>
-            </w:r>
-            <w:proofErr w:type="spellStart"/>
-            <w:r>
-              <w:rPr>
-                <w:rFonts w:asciiTheme="majorHAnsi" w:eastAsia="FangSong" w:hAnsiTheme="majorHAnsi" w:cstheme="majorHAnsi"/>
-                <w:color w:val="000000"/>
-                <w:sz w:val="22"/>
-                <w:szCs w:val="22"/>
-              </w:rPr>
-              <w:t>InProceedings</w:t>
-            </w:r>
-            <w:proofErr w:type="spellEnd"/>
-            <w:r>
-              <w:rPr>
-                <w:rFonts w:asciiTheme="majorHAnsi" w:eastAsia="FangSong" w:hAnsiTheme="majorHAnsi" w:cstheme="majorHAnsi"/>
-                <w:color w:val="000000"/>
-                <w:sz w:val="22"/>
-                <w:szCs w:val="22"/>
-              </w:rPr>
-              <w:t xml:space="preserve"> </w:t>
+              <w:t xml:space="preserve">based security in internet of things.” InProceedings </w:t>
             </w:r>
             <w:r>
               <w:rPr>
@@ -4084,47 +3728,7 @@
                 <w:sz w:val="22"/>
                 <w:szCs w:val="22"/>
               </w:rPr>
-              <w:t>, Sharad Mehrotra, Tim Finin, and Anupam Joshi. “</w:t>
-            </w:r>
-            <w:proofErr w:type="spellStart"/>
-            <w:r>
-              <w:rPr>
-                <w:rFonts w:asciiTheme="majorHAnsi" w:eastAsia="FangSong" w:hAnsiTheme="majorHAnsi" w:cstheme="majorHAnsi"/>
-                <w:color w:val="000000"/>
-                <w:sz w:val="22"/>
-                <w:szCs w:val="22"/>
-              </w:rPr>
-              <w:t>Mobipedia</w:t>
-            </w:r>
-            <w:proofErr w:type="spellEnd"/>
-            <w:r>
-              <w:rPr>
-                <w:rFonts w:asciiTheme="majorHAnsi" w:eastAsia="FangSong" w:hAnsiTheme="majorHAnsi" w:cstheme="majorHAnsi"/>
-                <w:color w:val="000000"/>
-                <w:sz w:val="22"/>
-                <w:szCs w:val="22"/>
-              </w:rPr>
-              <w:t xml:space="preserve">: Mobile applications linked data.” </w:t>
-            </w:r>
-            <w:proofErr w:type="spellStart"/>
-            <w:r>
-              <w:rPr>
-                <w:rFonts w:asciiTheme="majorHAnsi" w:eastAsia="FangSong" w:hAnsiTheme="majorHAnsi" w:cstheme="majorHAnsi"/>
-                <w:color w:val="000000"/>
-                <w:sz w:val="22"/>
-                <w:szCs w:val="22"/>
-              </w:rPr>
-              <w:t>InProceedings</w:t>
-            </w:r>
-            <w:proofErr w:type="spellEnd"/>
-            <w:r>
-              <w:rPr>
-                <w:rFonts w:asciiTheme="majorHAnsi" w:eastAsia="FangSong" w:hAnsiTheme="majorHAnsi" w:cstheme="majorHAnsi"/>
-                <w:color w:val="000000"/>
-                <w:sz w:val="22"/>
-                <w:szCs w:val="22"/>
-              </w:rPr>
-              <w:t xml:space="preserve"> </w:t>
+              <w:t xml:space="preserve">, Sharad Mehrotra, Tim Finin, and Anupam Joshi. “Mobipedia: Mobile applications linked data.” InProceedings </w:t>
             </w:r>
             <w:r>
               <w:rPr>
@@ -4236,22 +3840,43 @@
                 <w:sz w:val="22"/>
                 <w:szCs w:val="22"/>
               </w:rPr>
-              <w:t xml:space="preserve">, Sharad Mehrotra, Tim Finin, and Anupam Joshi. “Building a mobile applications knowledge base for the linked data cloud.” </w:t>
-            </w:r>
-            <w:proofErr w:type="spellStart"/>
-            <w:r>
-              <w:rPr>
-                <w:rFonts w:asciiTheme="majorHAnsi" w:eastAsia="FangSong" w:hAnsiTheme="majorHAnsi" w:cstheme="majorHAnsi"/>
-                <w:color w:val="000000"/>
-                <w:sz w:val="22"/>
-                <w:szCs w:val="22"/>
-              </w:rPr>
-              <w:t>InProceedings</w:t>
-            </w:r>
-            <w:proofErr w:type="spellEnd"/>
-            <w:r>
-              <w:rPr>
-                <w:rFonts w:asciiTheme="majorHAnsi" w:eastAsia="FangSong" w:hAnsiTheme="majorHAnsi" w:cstheme="majorHAnsi"/>
+              <w:t xml:space="preserve">, Sharad Mehrotra, Tim Finin, and Anupam Joshi. “Building a mobile applications knowledge base for the linked data cloud.” InProceedings </w:t>
+            </w:r>
+            <w:r>
+              <w:rPr>
+                <w:rFonts w:asciiTheme="majorHAnsi" w:eastAsia="FangSong" w:hAnsiTheme="majorHAnsi" w:cstheme="majorHAnsi"/>
+                <w:iCs/>
+                <w:color w:val="000000"/>
+                <w:sz w:val="22"/>
+                <w:szCs w:val="22"/>
+              </w:rPr>
+              <w:t xml:space="preserve">of the </w:t>
+            </w:r>
+            <w:r>
+              <w:rPr>
+                <w:rFonts w:asciiTheme="majorHAnsi" w:eastAsia="FangSong" w:hAnsiTheme="majorHAnsi" w:cstheme="majorHAnsi"/>
+                <w:i/>
+                <w:color w:val="000000"/>
+                <w:sz w:val="22"/>
+                <w:szCs w:val="22"/>
+              </w:rPr>
+              <w:t>1</w:t>
+            </w:r>
+            <w:r>
+              <w:rPr>
+                <w:rFonts w:asciiTheme="majorHAnsi" w:eastAsia="FangSong" w:hAnsiTheme="majorHAnsi" w:cstheme="majorHAnsi"/>
+                <w:i/>
+                <w:color w:val="000000"/>
+                <w:sz w:val="22"/>
+                <w:szCs w:val="22"/>
+                <w:vertAlign w:val="superscript"/>
+              </w:rPr>
+              <w:t>st</w:t>
+            </w:r>
+            <w:r>
+              <w:rPr>
+                <w:rFonts w:asciiTheme="majorHAnsi" w:eastAsia="FangSong" w:hAnsiTheme="majorHAnsi" w:cstheme="majorHAnsi"/>
+                <w:i/>
                 <w:color w:val="000000"/>
                 <w:sz w:val="22"/>
                 <w:szCs w:val="22"/>
@@ -4261,75 +3886,12 @@
             <w:r>
               <w:rPr>
                 <w:rFonts w:asciiTheme="majorHAnsi" w:eastAsia="FangSong" w:hAnsiTheme="majorHAnsi" w:cstheme="majorHAnsi"/>
-                <w:iCs/>
-                <w:color w:val="000000"/>
-                <w:sz w:val="22"/>
-                <w:szCs w:val="22"/>
-              </w:rPr>
-              <w:t xml:space="preserve">of the </w:t>
-            </w:r>
-            <w:r>
-              <w:rPr>
-                <w:rFonts w:asciiTheme="majorHAnsi" w:eastAsia="FangSong" w:hAnsiTheme="majorHAnsi" w:cstheme="majorHAnsi"/>
                 <w:i/>
                 <w:color w:val="000000"/>
                 <w:sz w:val="22"/>
                 <w:szCs w:val="22"/>
               </w:rPr>
-              <w:t>1</w:t>
-            </w:r>
-            <w:r>
-              <w:rPr>
-                <w:rFonts w:asciiTheme="majorHAnsi" w:eastAsia="FangSong" w:hAnsiTheme="majorHAnsi" w:cstheme="majorHAnsi"/>
-                <w:i/>
-                <w:color w:val="000000"/>
-                <w:sz w:val="22"/>
-                <w:szCs w:val="22"/>
-                <w:vertAlign w:val="superscript"/>
-              </w:rPr>
-              <w:t>st</w:t>
-            </w:r>
-            <w:r>
-              <w:rPr>
-                <w:rFonts w:asciiTheme="majorHAnsi" w:eastAsia="FangSong" w:hAnsiTheme="majorHAnsi" w:cstheme="majorHAnsi"/>
-                <w:i/>
-                <w:color w:val="000000"/>
-                <w:sz w:val="22"/>
-                <w:szCs w:val="22"/>
-              </w:rPr>
-              <w:t xml:space="preserve"> </w:t>
-            </w:r>
-            <w:r>
-              <w:rPr>
-                <w:rFonts w:asciiTheme="majorHAnsi" w:eastAsia="FangSong" w:hAnsiTheme="majorHAnsi" w:cstheme="majorHAnsi"/>
-                <w:i/>
-                <w:color w:val="000000"/>
-                <w:sz w:val="22"/>
-                <w:szCs w:val="22"/>
-              </w:rPr>
-              <w:t>International Workshop on Mobile Deployment of Semantic Technologies (</w:t>
-            </w:r>
-            <w:proofErr w:type="spellStart"/>
-            <w:r>
-              <w:rPr>
-                <w:rFonts w:asciiTheme="majorHAnsi" w:eastAsia="FangSong" w:hAnsiTheme="majorHAnsi" w:cstheme="majorHAnsi"/>
-                <w:i/>
-                <w:color w:val="000000"/>
-                <w:sz w:val="22"/>
-                <w:szCs w:val="22"/>
-              </w:rPr>
-              <w:t>MoDeST</w:t>
-            </w:r>
-            <w:proofErr w:type="spellEnd"/>
-            <w:r>
-              <w:rPr>
-                <w:rFonts w:asciiTheme="majorHAnsi" w:eastAsia="FangSong" w:hAnsiTheme="majorHAnsi" w:cstheme="majorHAnsi"/>
-                <w:i/>
-                <w:color w:val="000000"/>
-                <w:sz w:val="22"/>
-                <w:szCs w:val="22"/>
-              </w:rPr>
-              <w:t xml:space="preserve"> 2015) co-located with 14</w:t>
+              <w:t>International Workshop on Mobile Deployment of Semantic Technologies (MoDeST 2015) co-located with 14</w:t>
             </w:r>
             <w:r>
               <w:rPr>
@@ -4465,42 +4027,43 @@
                 <w:sz w:val="22"/>
                 <w:szCs w:val="22"/>
               </w:rPr>
-              <w:t xml:space="preserve">, Tim Finin, Eduardo Mena, and Anupam Joshi. “A semantic context-aware privacy model for </w:t>
-            </w:r>
-            <w:proofErr w:type="spellStart"/>
-            <w:r>
-              <w:rPr>
-                <w:rFonts w:asciiTheme="majorHAnsi" w:eastAsia="FangSong" w:hAnsiTheme="majorHAnsi" w:cstheme="majorHAnsi"/>
-                <w:color w:val="000000"/>
-                <w:sz w:val="22"/>
-                <w:szCs w:val="22"/>
-              </w:rPr>
-              <w:t>FaceBlock</w:t>
-            </w:r>
-            <w:proofErr w:type="spellEnd"/>
-            <w:r>
-              <w:rPr>
-                <w:rFonts w:asciiTheme="majorHAnsi" w:eastAsia="FangSong" w:hAnsiTheme="majorHAnsi" w:cstheme="majorHAnsi"/>
-                <w:color w:val="000000"/>
-                <w:sz w:val="22"/>
-                <w:szCs w:val="22"/>
-              </w:rPr>
-              <w:t xml:space="preserve">.” </w:t>
-            </w:r>
-            <w:proofErr w:type="spellStart"/>
-            <w:r>
-              <w:rPr>
-                <w:rFonts w:asciiTheme="majorHAnsi" w:eastAsia="FangSong" w:hAnsiTheme="majorHAnsi" w:cstheme="majorHAnsi"/>
-                <w:color w:val="000000"/>
-                <w:sz w:val="22"/>
-                <w:szCs w:val="22"/>
-              </w:rPr>
-              <w:t>InProceedings</w:t>
-            </w:r>
-            <w:proofErr w:type="spellEnd"/>
-            <w:r>
-              <w:rPr>
-                <w:rFonts w:asciiTheme="majorHAnsi" w:eastAsia="FangSong" w:hAnsiTheme="majorHAnsi" w:cstheme="majorHAnsi"/>
+              <w:t xml:space="preserve">, Tim Finin, Eduardo Mena, and Anupam Joshi. “A semantic context-aware privacy model for FaceBlock.” InProceedings </w:t>
+            </w:r>
+            <w:r>
+              <w:rPr>
+                <w:rFonts w:asciiTheme="majorHAnsi" w:eastAsia="FangSong" w:hAnsiTheme="majorHAnsi" w:cstheme="majorHAnsi"/>
+                <w:iCs/>
+                <w:color w:val="000000"/>
+                <w:sz w:val="22"/>
+                <w:szCs w:val="22"/>
+              </w:rPr>
+              <w:t xml:space="preserve">of the </w:t>
+            </w:r>
+            <w:r>
+              <w:rPr>
+                <w:rFonts w:asciiTheme="majorHAnsi" w:eastAsia="FangSong" w:hAnsiTheme="majorHAnsi" w:cstheme="majorHAnsi"/>
+                <w:i/>
+                <w:color w:val="000000"/>
+                <w:sz w:val="22"/>
+                <w:szCs w:val="22"/>
+              </w:rPr>
+              <w:t>2</w:t>
+            </w:r>
+            <w:r>
+              <w:rPr>
+                <w:rFonts w:asciiTheme="majorHAnsi" w:eastAsia="FangSong" w:hAnsiTheme="majorHAnsi" w:cstheme="majorHAnsi"/>
+                <w:i/>
+                <w:color w:val="000000"/>
+                <w:sz w:val="22"/>
+                <w:szCs w:val="22"/>
+                <w:vertAlign w:val="superscript"/>
+              </w:rPr>
+              <w:t>nd</w:t>
+            </w:r>
+            <w:r>
+              <w:rPr>
+                <w:rFonts w:asciiTheme="majorHAnsi" w:eastAsia="FangSong" w:hAnsiTheme="majorHAnsi" w:cstheme="majorHAnsi"/>
+                <w:i/>
                 <w:color w:val="000000"/>
                 <w:sz w:val="22"/>
                 <w:szCs w:val="22"/>
@@ -4510,75 +4073,12 @@
             <w:r>
               <w:rPr>
                 <w:rFonts w:asciiTheme="majorHAnsi" w:eastAsia="FangSong" w:hAnsiTheme="majorHAnsi" w:cstheme="majorHAnsi"/>
-                <w:iCs/>
-                <w:color w:val="000000"/>
-                <w:sz w:val="22"/>
-                <w:szCs w:val="22"/>
-              </w:rPr>
-              <w:t xml:space="preserve">of the </w:t>
-            </w:r>
-            <w:r>
-              <w:rPr>
-                <w:rFonts w:asciiTheme="majorHAnsi" w:eastAsia="FangSong" w:hAnsiTheme="majorHAnsi" w:cstheme="majorHAnsi"/>
                 <w:i/>
                 <w:color w:val="000000"/>
                 <w:sz w:val="22"/>
                 <w:szCs w:val="22"/>
               </w:rPr>
-              <w:t>2</w:t>
-            </w:r>
-            <w:r>
-              <w:rPr>
-                <w:rFonts w:asciiTheme="majorHAnsi" w:eastAsia="FangSong" w:hAnsiTheme="majorHAnsi" w:cstheme="majorHAnsi"/>
-                <w:i/>
-                <w:color w:val="000000"/>
-                <w:sz w:val="22"/>
-                <w:szCs w:val="22"/>
-                <w:vertAlign w:val="superscript"/>
-              </w:rPr>
-              <w:t>nd</w:t>
-            </w:r>
-            <w:r>
-              <w:rPr>
-                <w:rFonts w:asciiTheme="majorHAnsi" w:eastAsia="FangSong" w:hAnsiTheme="majorHAnsi" w:cstheme="majorHAnsi"/>
-                <w:i/>
-                <w:color w:val="000000"/>
-                <w:sz w:val="22"/>
-                <w:szCs w:val="22"/>
-              </w:rPr>
-              <w:t xml:space="preserve"> </w:t>
-            </w:r>
-            <w:r>
-              <w:rPr>
-                <w:rFonts w:asciiTheme="majorHAnsi" w:eastAsia="FangSong" w:hAnsiTheme="majorHAnsi" w:cstheme="majorHAnsi"/>
-                <w:i/>
-                <w:color w:val="000000"/>
-                <w:sz w:val="22"/>
-                <w:szCs w:val="22"/>
-              </w:rPr>
-              <w:t>Workshop on Society, Privacy and the Semantic Web - Policy and Technology (</w:t>
-            </w:r>
-            <w:proofErr w:type="spellStart"/>
-            <w:r>
-              <w:rPr>
-                <w:rFonts w:asciiTheme="majorHAnsi" w:eastAsia="FangSong" w:hAnsiTheme="majorHAnsi" w:cstheme="majorHAnsi"/>
-                <w:i/>
-                <w:color w:val="000000"/>
-                <w:sz w:val="22"/>
-                <w:szCs w:val="22"/>
-              </w:rPr>
-              <w:t>PrivOn</w:t>
-            </w:r>
-            <w:proofErr w:type="spellEnd"/>
-            <w:r>
-              <w:rPr>
-                <w:rFonts w:asciiTheme="majorHAnsi" w:eastAsia="FangSong" w:hAnsiTheme="majorHAnsi" w:cstheme="majorHAnsi"/>
-                <w:i/>
-                <w:color w:val="000000"/>
-                <w:sz w:val="22"/>
-                <w:szCs w:val="22"/>
-              </w:rPr>
-              <w:t xml:space="preserve"> 2014) co-located with the 13</w:t>
+              <w:t>Workshop on Society, Privacy and the Semantic Web - Policy and Technology (PrivOn 2014) co-located with the 13</w:t>
             </w:r>
             <w:r>
               <w:rPr>
@@ -4671,22 +4171,43 @@
                 <w:sz w:val="22"/>
                 <w:szCs w:val="22"/>
               </w:rPr>
-              <w:t xml:space="preserve">, Tim Finin, Anupam Joshi, and Eduardo Mena. “Semantics for privacy and shared context.” </w:t>
-            </w:r>
-            <w:proofErr w:type="spellStart"/>
-            <w:r>
-              <w:rPr>
-                <w:rFonts w:asciiTheme="majorHAnsi" w:eastAsia="FangSong" w:hAnsiTheme="majorHAnsi" w:cstheme="majorHAnsi"/>
-                <w:color w:val="000000"/>
-                <w:sz w:val="22"/>
-                <w:szCs w:val="22"/>
-              </w:rPr>
-              <w:t>InProceedings</w:t>
-            </w:r>
-            <w:proofErr w:type="spellEnd"/>
-            <w:r>
-              <w:rPr>
-                <w:rFonts w:asciiTheme="majorHAnsi" w:eastAsia="FangSong" w:hAnsiTheme="majorHAnsi" w:cstheme="majorHAnsi"/>
+              <w:t xml:space="preserve">, Tim Finin, Anupam Joshi, and Eduardo Mena. “Semantics for privacy and shared context.” InProceedings </w:t>
+            </w:r>
+            <w:r>
+              <w:rPr>
+                <w:rFonts w:asciiTheme="majorHAnsi" w:eastAsia="FangSong" w:hAnsiTheme="majorHAnsi" w:cstheme="majorHAnsi"/>
+                <w:iCs/>
+                <w:color w:val="000000"/>
+                <w:sz w:val="22"/>
+                <w:szCs w:val="22"/>
+              </w:rPr>
+              <w:t xml:space="preserve">of the </w:t>
+            </w:r>
+            <w:r>
+              <w:rPr>
+                <w:rFonts w:asciiTheme="majorHAnsi" w:eastAsia="FangSong" w:hAnsiTheme="majorHAnsi" w:cstheme="majorHAnsi"/>
+                <w:i/>
+                <w:color w:val="000000"/>
+                <w:sz w:val="22"/>
+                <w:szCs w:val="22"/>
+              </w:rPr>
+              <w:t>2</w:t>
+            </w:r>
+            <w:r>
+              <w:rPr>
+                <w:rFonts w:asciiTheme="majorHAnsi" w:eastAsia="FangSong" w:hAnsiTheme="majorHAnsi" w:cstheme="majorHAnsi"/>
+                <w:i/>
+                <w:color w:val="000000"/>
+                <w:sz w:val="22"/>
+                <w:szCs w:val="22"/>
+                <w:vertAlign w:val="superscript"/>
+              </w:rPr>
+              <w:t>nd</w:t>
+            </w:r>
+            <w:r>
+              <w:rPr>
+                <w:rFonts w:asciiTheme="majorHAnsi" w:eastAsia="FangSong" w:hAnsiTheme="majorHAnsi" w:cstheme="majorHAnsi"/>
+                <w:i/>
                 <w:color w:val="000000"/>
                 <w:sz w:val="22"/>
                 <w:szCs w:val="22"/>
@@ -4696,75 +4217,12 @@
             <w:r>
               <w:rPr>
                 <w:rFonts w:asciiTheme="majorHAnsi" w:eastAsia="FangSong" w:hAnsiTheme="majorHAnsi" w:cstheme="majorHAnsi"/>
-                <w:iCs/>
-                <w:color w:val="000000"/>
-                <w:sz w:val="22"/>
-                <w:szCs w:val="22"/>
-              </w:rPr>
-              <w:t xml:space="preserve">of the </w:t>
-            </w:r>
-            <w:r>
-              <w:rPr>
-                <w:rFonts w:asciiTheme="majorHAnsi" w:eastAsia="FangSong" w:hAnsiTheme="majorHAnsi" w:cstheme="majorHAnsi"/>
                 <w:i/>
                 <w:color w:val="000000"/>
                 <w:sz w:val="22"/>
                 <w:szCs w:val="22"/>
               </w:rPr>
-              <w:t>2</w:t>
-            </w:r>
-            <w:r>
-              <w:rPr>
-                <w:rFonts w:asciiTheme="majorHAnsi" w:eastAsia="FangSong" w:hAnsiTheme="majorHAnsi" w:cstheme="majorHAnsi"/>
-                <w:i/>
-                <w:color w:val="000000"/>
-                <w:sz w:val="22"/>
-                <w:szCs w:val="22"/>
-                <w:vertAlign w:val="superscript"/>
-              </w:rPr>
-              <w:t>nd</w:t>
-            </w:r>
-            <w:r>
-              <w:rPr>
-                <w:rFonts w:asciiTheme="majorHAnsi" w:eastAsia="FangSong" w:hAnsiTheme="majorHAnsi" w:cstheme="majorHAnsi"/>
-                <w:i/>
-                <w:color w:val="000000"/>
-                <w:sz w:val="22"/>
-                <w:szCs w:val="22"/>
-              </w:rPr>
-              <w:t xml:space="preserve"> </w:t>
-            </w:r>
-            <w:r>
-              <w:rPr>
-                <w:rFonts w:asciiTheme="majorHAnsi" w:eastAsia="FangSong" w:hAnsiTheme="majorHAnsi" w:cstheme="majorHAnsi"/>
-                <w:i/>
-                <w:color w:val="000000"/>
-                <w:sz w:val="22"/>
-                <w:szCs w:val="22"/>
-              </w:rPr>
-              <w:t>Workshop on Society, Privacy and the Semantic Web - Policy and Technology (</w:t>
-            </w:r>
-            <w:proofErr w:type="spellStart"/>
-            <w:r>
-              <w:rPr>
-                <w:rFonts w:asciiTheme="majorHAnsi" w:eastAsia="FangSong" w:hAnsiTheme="majorHAnsi" w:cstheme="majorHAnsi"/>
-                <w:i/>
-                <w:color w:val="000000"/>
-                <w:sz w:val="22"/>
-                <w:szCs w:val="22"/>
-              </w:rPr>
-              <w:t>PrivOn</w:t>
-            </w:r>
-            <w:proofErr w:type="spellEnd"/>
-            <w:r>
-              <w:rPr>
-                <w:rFonts w:asciiTheme="majorHAnsi" w:eastAsia="FangSong" w:hAnsiTheme="majorHAnsi" w:cstheme="majorHAnsi"/>
-                <w:i/>
-                <w:color w:val="000000"/>
-                <w:sz w:val="22"/>
-                <w:szCs w:val="22"/>
-              </w:rPr>
-              <w:t xml:space="preserve"> 2014) co-located with the 13</w:t>
+              <w:t>Workshop on Society, Privacy and the Semantic Web - Policy and Technology (PrivOn 2014) co-located with the 13</w:t>
             </w:r>
             <w:r>
               <w:rPr>
@@ -4856,47 +4314,7 @@
                 <w:sz w:val="22"/>
                 <w:szCs w:val="22"/>
               </w:rPr>
-              <w:t xml:space="preserve">, Eduardo Mena, Anupam Joshi, and Tim Finin. “Demo: </w:t>
-            </w:r>
-            <w:proofErr w:type="spellStart"/>
-            <w:r>
-              <w:rPr>
-                <w:rFonts w:asciiTheme="majorHAnsi" w:eastAsia="FangSong" w:hAnsiTheme="majorHAnsi" w:cstheme="majorHAnsi"/>
-                <w:color w:val="000000"/>
-                <w:sz w:val="22"/>
-                <w:szCs w:val="22"/>
-              </w:rPr>
-              <w:t>FaceBlock</w:t>
-            </w:r>
-            <w:proofErr w:type="spellEnd"/>
-            <w:r>
-              <w:rPr>
-                <w:rFonts w:asciiTheme="majorHAnsi" w:eastAsia="FangSong" w:hAnsiTheme="majorHAnsi" w:cstheme="majorHAnsi"/>
-                <w:color w:val="000000"/>
-                <w:sz w:val="22"/>
-                <w:szCs w:val="22"/>
-              </w:rPr>
-              <w:t xml:space="preserve">: privacy-aware pictures for Google Glass.” </w:t>
-            </w:r>
-            <w:proofErr w:type="spellStart"/>
-            <w:r>
-              <w:rPr>
-                <w:rFonts w:asciiTheme="majorHAnsi" w:eastAsia="FangSong" w:hAnsiTheme="majorHAnsi" w:cstheme="majorHAnsi"/>
-                <w:color w:val="000000"/>
-                <w:sz w:val="22"/>
-                <w:szCs w:val="22"/>
-              </w:rPr>
-              <w:t>InProceedings</w:t>
-            </w:r>
-            <w:proofErr w:type="spellEnd"/>
-            <w:r>
-              <w:rPr>
-                <w:rFonts w:asciiTheme="majorHAnsi" w:eastAsia="FangSong" w:hAnsiTheme="majorHAnsi" w:cstheme="majorHAnsi"/>
-                <w:color w:val="000000"/>
-                <w:sz w:val="22"/>
-                <w:szCs w:val="22"/>
-              </w:rPr>
-              <w:t xml:space="preserve"> </w:t>
+              <w:t xml:space="preserve">, Eduardo Mena, Anupam Joshi, and Tim Finin. “Demo: FaceBlock: privacy-aware pictures for Google Glass.” InProceedings </w:t>
             </w:r>
             <w:r>
               <w:rPr>
@@ -5051,22 +4469,43 @@
                 <w:sz w:val="22"/>
                 <w:szCs w:val="22"/>
               </w:rPr>
-              <w:t xml:space="preserve">, Anupam Joshi, and Tim Finin. “Energy efficient sensing for managing context and privacy on smartphones.” </w:t>
-            </w:r>
-            <w:proofErr w:type="spellStart"/>
-            <w:r>
-              <w:rPr>
-                <w:rFonts w:asciiTheme="majorHAnsi" w:eastAsia="FangSong" w:hAnsiTheme="majorHAnsi" w:cstheme="majorHAnsi"/>
-                <w:color w:val="000000"/>
-                <w:sz w:val="22"/>
-                <w:szCs w:val="22"/>
-              </w:rPr>
-              <w:t>InProceedings</w:t>
-            </w:r>
-            <w:proofErr w:type="spellEnd"/>
-            <w:r>
-              <w:rPr>
-                <w:rFonts w:asciiTheme="majorHAnsi" w:eastAsia="FangSong" w:hAnsiTheme="majorHAnsi" w:cstheme="majorHAnsi"/>
+              <w:t xml:space="preserve">, Anupam Joshi, and Tim Finin. “Energy efficient sensing for managing context and privacy on smartphones.” InProceedings </w:t>
+            </w:r>
+            <w:r>
+              <w:rPr>
+                <w:rFonts w:asciiTheme="majorHAnsi" w:eastAsia="FangSong" w:hAnsiTheme="majorHAnsi" w:cstheme="majorHAnsi"/>
+                <w:iCs/>
+                <w:color w:val="000000"/>
+                <w:sz w:val="22"/>
+                <w:szCs w:val="22"/>
+              </w:rPr>
+              <w:t xml:space="preserve">of the </w:t>
+            </w:r>
+            <w:r>
+              <w:rPr>
+                <w:rFonts w:asciiTheme="majorHAnsi" w:eastAsia="FangSong" w:hAnsiTheme="majorHAnsi" w:cstheme="majorHAnsi"/>
+                <w:i/>
+                <w:color w:val="000000"/>
+                <w:sz w:val="22"/>
+                <w:szCs w:val="22"/>
+              </w:rPr>
+              <w:t>1</w:t>
+            </w:r>
+            <w:r>
+              <w:rPr>
+                <w:rFonts w:asciiTheme="majorHAnsi" w:eastAsia="FangSong" w:hAnsiTheme="majorHAnsi" w:cstheme="majorHAnsi"/>
+                <w:i/>
+                <w:color w:val="000000"/>
+                <w:sz w:val="22"/>
+                <w:szCs w:val="22"/>
+                <w:vertAlign w:val="superscript"/>
+              </w:rPr>
+              <w:t>st</w:t>
+            </w:r>
+            <w:r>
+              <w:rPr>
+                <w:rFonts w:asciiTheme="majorHAnsi" w:eastAsia="FangSong" w:hAnsiTheme="majorHAnsi" w:cstheme="majorHAnsi"/>
+                <w:i/>
                 <w:color w:val="000000"/>
                 <w:sz w:val="22"/>
                 <w:szCs w:val="22"/>
@@ -5076,75 +4515,12 @@
             <w:r>
               <w:rPr>
                 <w:rFonts w:asciiTheme="majorHAnsi" w:eastAsia="FangSong" w:hAnsiTheme="majorHAnsi" w:cstheme="majorHAnsi"/>
-                <w:iCs/>
-                <w:color w:val="000000"/>
-                <w:sz w:val="22"/>
-                <w:szCs w:val="22"/>
-              </w:rPr>
-              <w:t xml:space="preserve">of the </w:t>
-            </w:r>
-            <w:r>
-              <w:rPr>
-                <w:rFonts w:asciiTheme="majorHAnsi" w:eastAsia="FangSong" w:hAnsiTheme="majorHAnsi" w:cstheme="majorHAnsi"/>
                 <w:i/>
                 <w:color w:val="000000"/>
                 <w:sz w:val="22"/>
                 <w:szCs w:val="22"/>
               </w:rPr>
-              <w:t>1</w:t>
-            </w:r>
-            <w:r>
-              <w:rPr>
-                <w:rFonts w:asciiTheme="majorHAnsi" w:eastAsia="FangSong" w:hAnsiTheme="majorHAnsi" w:cstheme="majorHAnsi"/>
-                <w:i/>
-                <w:color w:val="000000"/>
-                <w:sz w:val="22"/>
-                <w:szCs w:val="22"/>
-                <w:vertAlign w:val="superscript"/>
-              </w:rPr>
-              <w:t>st</w:t>
-            </w:r>
-            <w:r>
-              <w:rPr>
-                <w:rFonts w:asciiTheme="majorHAnsi" w:eastAsia="FangSong" w:hAnsiTheme="majorHAnsi" w:cstheme="majorHAnsi"/>
-                <w:i/>
-                <w:color w:val="000000"/>
-                <w:sz w:val="22"/>
-                <w:szCs w:val="22"/>
-              </w:rPr>
-              <w:t xml:space="preserve"> </w:t>
-            </w:r>
-            <w:r>
-              <w:rPr>
-                <w:rFonts w:asciiTheme="majorHAnsi" w:eastAsia="FangSong" w:hAnsiTheme="majorHAnsi" w:cstheme="majorHAnsi"/>
-                <w:i/>
-                <w:color w:val="000000"/>
-                <w:sz w:val="22"/>
-                <w:szCs w:val="22"/>
-              </w:rPr>
-              <w:t>Workshop on Society, Privacy and the Semantic Web - Policy and Technology (</w:t>
-            </w:r>
-            <w:proofErr w:type="spellStart"/>
-            <w:r>
-              <w:rPr>
-                <w:rFonts w:asciiTheme="majorHAnsi" w:eastAsia="FangSong" w:hAnsiTheme="majorHAnsi" w:cstheme="majorHAnsi"/>
-                <w:i/>
-                <w:color w:val="000000"/>
-                <w:sz w:val="22"/>
-                <w:szCs w:val="22"/>
-              </w:rPr>
-              <w:t>PrivOn</w:t>
-            </w:r>
-            <w:proofErr w:type="spellEnd"/>
-            <w:r>
-              <w:rPr>
-                <w:rFonts w:asciiTheme="majorHAnsi" w:eastAsia="FangSong" w:hAnsiTheme="majorHAnsi" w:cstheme="majorHAnsi"/>
-                <w:i/>
-                <w:color w:val="000000"/>
-                <w:sz w:val="22"/>
-                <w:szCs w:val="22"/>
-              </w:rPr>
-              <w:t xml:space="preserve"> 2013) co-located with the 12</w:t>
+              <w:t>Workshop on Society, Privacy and the Semantic Web - Policy and Technology (PrivOn 2013) co-located with the 12</w:t>
             </w:r>
             <w:r>
               <w:rPr>
@@ -5228,47 +4604,7 @@
                 <w:sz w:val="22"/>
                 <w:szCs w:val="22"/>
               </w:rPr>
-              <w:t xml:space="preserve">, </w:t>
-            </w:r>
-            <w:proofErr w:type="spellStart"/>
-            <w:r>
-              <w:rPr>
-                <w:rFonts w:asciiTheme="majorHAnsi" w:eastAsia="FangSong" w:hAnsiTheme="majorHAnsi" w:cstheme="majorHAnsi"/>
-                <w:color w:val="000000"/>
-                <w:sz w:val="22"/>
-                <w:szCs w:val="22"/>
-              </w:rPr>
-              <w:t>Dibyajyoti</w:t>
-            </w:r>
-            <w:proofErr w:type="spellEnd"/>
-            <w:r>
-              <w:rPr>
-                <w:rFonts w:asciiTheme="majorHAnsi" w:eastAsia="FangSong" w:hAnsiTheme="majorHAnsi" w:cstheme="majorHAnsi"/>
-                <w:color w:val="000000"/>
-                <w:sz w:val="22"/>
-                <w:szCs w:val="22"/>
-              </w:rPr>
-              <w:t xml:space="preserve"> Ghosh, Anupam Joshi, and Tim Finin. “ACM </w:t>
-            </w:r>
-            <w:proofErr w:type="spellStart"/>
-            <w:r>
-              <w:rPr>
-                <w:rFonts w:asciiTheme="majorHAnsi" w:eastAsia="FangSong" w:hAnsiTheme="majorHAnsi" w:cstheme="majorHAnsi"/>
-                <w:color w:val="000000"/>
-                <w:sz w:val="22"/>
-                <w:szCs w:val="22"/>
-              </w:rPr>
-              <w:t>HotMobile</w:t>
-            </w:r>
-            <w:proofErr w:type="spellEnd"/>
-            <w:r>
-              <w:rPr>
-                <w:rFonts w:asciiTheme="majorHAnsi" w:eastAsia="FangSong" w:hAnsiTheme="majorHAnsi" w:cstheme="majorHAnsi"/>
-                <w:color w:val="000000"/>
-                <w:sz w:val="22"/>
-                <w:szCs w:val="22"/>
-              </w:rPr>
-              <w:t xml:space="preserve"> 2013 poster: An energy efficient semantic context model for managing privacy on smartphones.” </w:t>
+              <w:t xml:space="preserve">, Dibyajyoti Ghosh, Anupam Joshi, and Tim Finin. “ACM HotMobile 2013 poster: An energy efficient semantic context model for managing privacy on smartphones.” </w:t>
             </w:r>
             <w:r>
               <w:rPr>
@@ -5401,27 +4737,7 @@
                 <w:sz w:val="22"/>
                 <w:szCs w:val="22"/>
               </w:rPr>
-              <w:t>Member, Artifact Evaluation Committee, 24th IEEE International Conference on Pervasive Computing and Communications (</w:t>
-            </w:r>
-            <w:proofErr w:type="spellStart"/>
-            <w:r>
-              <w:rPr>
-                <w:rFonts w:asciiTheme="majorHAnsi" w:eastAsia="FangSong" w:hAnsiTheme="majorHAnsi" w:cstheme="majorHAnsi"/>
-                <w:color w:val="000000"/>
-                <w:sz w:val="22"/>
-                <w:szCs w:val="22"/>
-              </w:rPr>
-              <w:t>PerCom</w:t>
-            </w:r>
-            <w:proofErr w:type="spellEnd"/>
-            <w:r>
-              <w:rPr>
-                <w:rFonts w:asciiTheme="majorHAnsi" w:eastAsia="FangSong" w:hAnsiTheme="majorHAnsi" w:cstheme="majorHAnsi"/>
-                <w:color w:val="000000"/>
-                <w:sz w:val="22"/>
-                <w:szCs w:val="22"/>
-              </w:rPr>
-              <w:t xml:space="preserve"> 2026)</w:t>
+              <w:t>Member, Artifact Evaluation Committee, 24th IEEE International Conference on Pervasive Computing and Communications (PerCom 2026)</w:t>
             </w:r>
           </w:p>
         </w:tc>
@@ -5500,27 +4816,7 @@
                 <w:sz w:val="22"/>
                 <w:szCs w:val="22"/>
               </w:rPr>
-              <w:t xml:space="preserve">Program Committee Member, Workshop on Exploring Security, Trust, Ethics, and Data-centric issues in Autonomous Robotics Systems (STEADY), IEEE </w:t>
-            </w:r>
-            <w:proofErr w:type="spellStart"/>
-            <w:r>
-              <w:rPr>
-                <w:rFonts w:asciiTheme="majorHAnsi" w:eastAsia="FangSong" w:hAnsiTheme="majorHAnsi" w:cstheme="majorHAnsi"/>
-                <w:color w:val="000000"/>
-                <w:sz w:val="22"/>
-                <w:szCs w:val="22"/>
-              </w:rPr>
-              <w:t>BigData</w:t>
-            </w:r>
-            <w:proofErr w:type="spellEnd"/>
-            <w:r>
-              <w:rPr>
-                <w:rFonts w:asciiTheme="majorHAnsi" w:eastAsia="FangSong" w:hAnsiTheme="majorHAnsi" w:cstheme="majorHAnsi"/>
-                <w:color w:val="000000"/>
-                <w:sz w:val="22"/>
-                <w:szCs w:val="22"/>
-              </w:rPr>
-              <w:t xml:space="preserve"> 2025</w:t>
+              <w:t>Program Committee Member, Workshop on Exploring Security, Trust, Ethics, and Data-centric issues in Autonomous Robotics Systems (STEADY), IEEE BigData 2025</w:t>
             </w:r>
           </w:p>
         </w:tc>
@@ -5575,27 +4871,7 @@
                 <w:sz w:val="22"/>
                 <w:szCs w:val="22"/>
               </w:rPr>
-              <w:t>Reviewed multiple manuscripts including "</w:t>
-            </w:r>
-            <w:proofErr w:type="spellStart"/>
-            <w:r>
-              <w:rPr>
-                <w:rFonts w:asciiTheme="majorHAnsi" w:eastAsia="FangSong" w:hAnsiTheme="majorHAnsi" w:cstheme="majorHAnsi"/>
-                <w:color w:val="000000"/>
-                <w:sz w:val="22"/>
-                <w:szCs w:val="22"/>
-              </w:rPr>
-              <w:t>AdaptiveShield</w:t>
-            </w:r>
-            <w:proofErr w:type="spellEnd"/>
-            <w:r>
-              <w:rPr>
-                <w:rFonts w:asciiTheme="majorHAnsi" w:eastAsia="FangSong" w:hAnsiTheme="majorHAnsi" w:cstheme="majorHAnsi"/>
-                <w:color w:val="000000"/>
-                <w:sz w:val="22"/>
-                <w:szCs w:val="22"/>
-              </w:rPr>
-              <w:t>," "SOOM," and "DP-Trojan"</w:t>
+              <w:t>Reviewed multiple manuscripts including "AdaptiveShield," "SOOM," and "DP-Trojan"</w:t>
             </w:r>
           </w:p>
         </w:tc>
@@ -5715,27 +4991,7 @@
                 <w:sz w:val="22"/>
                 <w:szCs w:val="22"/>
               </w:rPr>
-              <w:t xml:space="preserve">Reviewer, </w:t>
-            </w:r>
-            <w:proofErr w:type="spellStart"/>
-            <w:r>
-              <w:rPr>
-                <w:rFonts w:asciiTheme="majorHAnsi" w:eastAsia="FangSong" w:hAnsiTheme="majorHAnsi" w:cstheme="majorHAnsi"/>
-                <w:color w:val="000000"/>
-                <w:sz w:val="22"/>
-                <w:szCs w:val="22"/>
-              </w:rPr>
-              <w:t>Qeios</w:t>
-            </w:r>
-            <w:proofErr w:type="spellEnd"/>
-            <w:r>
-              <w:rPr>
-                <w:rFonts w:asciiTheme="majorHAnsi" w:eastAsia="FangSong" w:hAnsiTheme="majorHAnsi" w:cstheme="majorHAnsi"/>
-                <w:color w:val="000000"/>
-                <w:sz w:val="22"/>
-                <w:szCs w:val="22"/>
-              </w:rPr>
-              <w:t xml:space="preserve"> (Open Peer Review Platform)</w:t>
+              <w:t>Reviewer, Qeios (Open Peer Review Platform)</w:t>
             </w:r>
           </w:p>
         </w:tc>
@@ -6252,7 +5508,6 @@
                 <w:szCs w:val="22"/>
               </w:rPr>
             </w:pPr>
-            <w:proofErr w:type="spellStart"/>
             <w:r>
               <w:rPr>
                 <w:rFonts w:asciiTheme="majorHAnsi" w:eastAsia="FangSong" w:hAnsiTheme="majorHAnsi" w:cstheme="majorHAnsi"/>
@@ -6265,7 +5520,6 @@
               </w:rPr>
               <w:t>PRvL</w:t>
             </w:r>
-            <w:proofErr w:type="spellEnd"/>
             <w:r>
               <w:rPr>
                 <w:rFonts w:asciiTheme="majorHAnsi" w:eastAsia="FangSong" w:hAnsiTheme="majorHAnsi" w:cstheme="majorHAnsi"/>
@@ -6291,27 +5545,7 @@
                 <w:sz w:val="22"/>
                 <w:szCs w:val="22"/>
               </w:rPr>
-              <w:t>Developed a framework to empirically quantify privacy leakage when Large Language Models (LLMs) perform Personally Identifiable Information (PII) Redaction. Introduced the Sensitive Privacy Violation (</w:t>
-            </w:r>
-            <w:proofErr w:type="spellStart"/>
-            <w:r>
-              <w:rPr>
-                <w:rFonts w:asciiTheme="majorHAnsi" w:eastAsia="FangSong" w:hAnsiTheme="majorHAnsi" w:cstheme="majorHAnsi"/>
-                <w:color w:val="000000"/>
-                <w:sz w:val="22"/>
-                <w:szCs w:val="22"/>
-              </w:rPr>
-              <w:t>SPriV</w:t>
-            </w:r>
-            <w:proofErr w:type="spellEnd"/>
-            <w:r>
-              <w:rPr>
-                <w:rFonts w:asciiTheme="majorHAnsi" w:eastAsia="FangSong" w:hAnsiTheme="majorHAnsi" w:cstheme="majorHAnsi"/>
-                <w:color w:val="000000"/>
-                <w:sz w:val="22"/>
-                <w:szCs w:val="22"/>
-              </w:rPr>
-              <w:t>) score to establish a foundation for secure AI adoption in compliance-heavy U.S. industries (e.g., HIPAA). Published in the 7th IEEE International Conference on Trust, Privacy and Security in Intelligent Systems, and Applications (IEEE TPS 2025).</w:t>
+              <w:t>Developed a framework to empirically quantify privacy leakage when Large Language Models (LLMs) perform Personally Identifiable Information (PII) Redaction. Introduced the Sensitive Privacy Violation (SPriV) score to establish a foundation for secure AI adoption in compliance-heavy U.S. industries (e.g., HIPAA). Published in the 7th IEEE International Conference on Trust, Privacy and Security in Intelligent Systems, and Applications (IEEE TPS 2025).</w:t>
             </w:r>
           </w:p>
         </w:tc>
@@ -6729,7 +5963,6 @@
                 <w:szCs w:val="22"/>
               </w:rPr>
             </w:pPr>
-            <w:proofErr w:type="spellStart"/>
             <w:r>
               <w:rPr>
                 <w:rFonts w:asciiTheme="majorHAnsi" w:eastAsia="FangSong" w:hAnsiTheme="majorHAnsi" w:cstheme="majorHAnsi"/>
@@ -6743,7 +5976,6 @@
               </w:rPr>
               <w:t>Mobipedia</w:t>
             </w:r>
-            <w:proofErr w:type="spellEnd"/>
             <w:r>
               <w:rPr>
                 <w:rFonts w:asciiTheme="majorHAnsi" w:eastAsia="FangSong" w:hAnsiTheme="majorHAnsi" w:cstheme="majorHAnsi"/>
@@ -6814,7 +6046,6 @@
                 <w:szCs w:val="22"/>
               </w:rPr>
             </w:pPr>
-            <w:proofErr w:type="spellStart"/>
             <w:r>
               <w:rPr>
                 <w:rFonts w:asciiTheme="majorHAnsi" w:eastAsia="FangSong" w:hAnsiTheme="majorHAnsi" w:cstheme="majorHAnsi"/>
@@ -6828,7 +6059,6 @@
               </w:rPr>
               <w:t>FaceBlock</w:t>
             </w:r>
-            <w:proofErr w:type="spellEnd"/>
             <w:r>
               <w:rPr>
                 <w:rFonts w:asciiTheme="majorHAnsi" w:eastAsia="FangSong" w:hAnsiTheme="majorHAnsi" w:cstheme="majorHAnsi"/>
@@ -6925,7 +6155,6 @@
               </w:rPr>
               <w:t xml:space="preserve">Samsung Research America, Mobile privacy research internship: Created a privacy control app that protected users’ data privacy. Focused on system level content providers and redirected app data requests, like requests made to </w:t>
             </w:r>
-            <w:proofErr w:type="spellStart"/>
             <w:r>
               <w:rPr>
                 <w:rFonts w:asciiTheme="majorHAnsi" w:eastAsia="FangSong" w:hAnsiTheme="majorHAnsi" w:cstheme="majorHAnsi"/>
@@ -6937,7 +6166,6 @@
               </w:rPr>
               <w:t>ContactsProvider</w:t>
             </w:r>
-            <w:proofErr w:type="spellEnd"/>
             <w:r>
               <w:rPr>
                 <w:rFonts w:asciiTheme="majorHAnsi" w:eastAsia="FangSong" w:hAnsiTheme="majorHAnsi" w:cstheme="majorHAnsi"/>
@@ -7128,25 +6356,7 @@
                 <w:sz w:val="22"/>
                 <w:szCs w:val="22"/>
               </w:rPr>
-              <w:t xml:space="preserve">Paper presented “App behavioral analysis using system calls.” At the 2017 IEEE Conference on Computer Communications Workshops (INFOCOM WKSHPS): </w:t>
-            </w:r>
-            <w:proofErr w:type="spellStart"/>
-            <w:r>
-              <w:rPr>
-                <w:rFonts w:asciiTheme="majorHAnsi" w:eastAsia="FangSong" w:hAnsiTheme="majorHAnsi" w:cstheme="majorHAnsi"/>
-                <w:sz w:val="22"/>
-                <w:szCs w:val="22"/>
-              </w:rPr>
-              <w:t>MobiSec</w:t>
-            </w:r>
-            <w:proofErr w:type="spellEnd"/>
-            <w:r>
-              <w:rPr>
-                <w:rFonts w:asciiTheme="majorHAnsi" w:eastAsia="FangSong" w:hAnsiTheme="majorHAnsi" w:cstheme="majorHAnsi"/>
-                <w:sz w:val="22"/>
-                <w:szCs w:val="22"/>
-              </w:rPr>
-              <w:t xml:space="preserve"> 2017: Security, Privacy, and Digital Forensics of Mobile Systems and Networks, May 1, 2017</w:t>
+              <w:t>Paper presented “App behavioral analysis using system calls.” At the 2017 IEEE Conference on Computer Communications Workshops (INFOCOM WKSHPS): MobiSec 2017: Security, Privacy, and Digital Forensics of Mobile Systems and Networks, May 1, 2017</w:t>
             </w:r>
           </w:p>
         </w:tc>
@@ -7333,25 +6543,7 @@
                 <w:sz w:val="22"/>
                 <w:szCs w:val="22"/>
               </w:rPr>
-              <w:t>Workshop on Society, Privacy and the Semantic Web - Policy and Technology (</w:t>
-            </w:r>
-            <w:proofErr w:type="spellStart"/>
-            <w:r>
-              <w:rPr>
-                <w:rFonts w:asciiTheme="majorHAnsi" w:eastAsia="FangSong" w:hAnsiTheme="majorHAnsi" w:cstheme="majorHAnsi"/>
-                <w:sz w:val="22"/>
-                <w:szCs w:val="22"/>
-              </w:rPr>
-              <w:t>PrivOn</w:t>
-            </w:r>
-            <w:proofErr w:type="spellEnd"/>
-            <w:r>
-              <w:rPr>
-                <w:rFonts w:asciiTheme="majorHAnsi" w:eastAsia="FangSong" w:hAnsiTheme="majorHAnsi" w:cstheme="majorHAnsi"/>
-                <w:sz w:val="22"/>
-                <w:szCs w:val="22"/>
-              </w:rPr>
-              <w:t xml:space="preserve"> 2016) co-located with the 15</w:t>
+              <w:t>Workshop on Society, Privacy and the Semantic Web - Policy and Technology (PrivOn 2016) co-located with the 15</w:t>
             </w:r>
             <w:r>
               <w:rPr>
@@ -7639,25 +6831,7 @@
                 <w:sz w:val="22"/>
                 <w:szCs w:val="22"/>
               </w:rPr>
-              <w:t>Poster presented “</w:t>
-            </w:r>
-            <w:proofErr w:type="spellStart"/>
-            <w:r>
-              <w:rPr>
-                <w:rFonts w:asciiTheme="majorHAnsi" w:eastAsia="FangSong" w:hAnsiTheme="majorHAnsi" w:cstheme="majorHAnsi"/>
-                <w:sz w:val="22"/>
-                <w:szCs w:val="22"/>
-              </w:rPr>
-              <w:t>Mobipedia</w:t>
-            </w:r>
-            <w:proofErr w:type="spellEnd"/>
-            <w:r>
-              <w:rPr>
-                <w:rFonts w:asciiTheme="majorHAnsi" w:eastAsia="FangSong" w:hAnsiTheme="majorHAnsi" w:cstheme="majorHAnsi"/>
-                <w:sz w:val="22"/>
-                <w:szCs w:val="22"/>
-              </w:rPr>
-              <w:t>: Mobile applications linked data.” At the 14</w:t>
+              <w:t>Poster presented “Mobipedia: Mobile applications linked data.” At the 14</w:t>
             </w:r>
             <w:r>
               <w:rPr>
@@ -7931,25 +7105,7 @@
                 <w:sz w:val="22"/>
                 <w:szCs w:val="22"/>
               </w:rPr>
-              <w:t xml:space="preserve"> International workshop on Mobile Computing Systems and Applications (</w:t>
-            </w:r>
-            <w:proofErr w:type="spellStart"/>
-            <w:r>
-              <w:rPr>
-                <w:rFonts w:asciiTheme="majorHAnsi" w:eastAsia="FangSong" w:hAnsiTheme="majorHAnsi" w:cstheme="majorHAnsi"/>
-                <w:sz w:val="22"/>
-                <w:szCs w:val="22"/>
-              </w:rPr>
-              <w:t>HotMobile</w:t>
-            </w:r>
-            <w:proofErr w:type="spellEnd"/>
-            <w:r>
-              <w:rPr>
-                <w:rFonts w:asciiTheme="majorHAnsi" w:eastAsia="FangSong" w:hAnsiTheme="majorHAnsi" w:cstheme="majorHAnsi"/>
-                <w:sz w:val="22"/>
-                <w:szCs w:val="22"/>
-              </w:rPr>
-              <w:t xml:space="preserve"> 2013), Feb 26</w:t>
+              <w:t xml:space="preserve"> International workshop on Mobile Computing Systems and Applications (HotMobile 2013), Feb 26</w:t>
             </w:r>
             <w:r>
               <w:rPr>
@@ -8656,27 +7812,7 @@
                 <w:sz w:val="22"/>
                 <w:szCs w:val="22"/>
               </w:rPr>
-              <w:t xml:space="preserve">Co-organizer / graduate student coordinator of </w:t>
-            </w:r>
-            <w:proofErr w:type="spellStart"/>
-            <w:r>
-              <w:rPr>
-                <w:rFonts w:asciiTheme="majorHAnsi" w:eastAsia="FangSong" w:hAnsiTheme="majorHAnsi" w:cstheme="majorHAnsi"/>
-                <w:color w:val="000000"/>
-                <w:sz w:val="22"/>
-                <w:szCs w:val="22"/>
-              </w:rPr>
-              <w:t>hackUMBC</w:t>
-            </w:r>
-            <w:proofErr w:type="spellEnd"/>
-            <w:r>
-              <w:rPr>
-                <w:rFonts w:asciiTheme="majorHAnsi" w:eastAsia="FangSong" w:hAnsiTheme="majorHAnsi" w:cstheme="majorHAnsi"/>
-                <w:color w:val="000000"/>
-                <w:sz w:val="22"/>
-                <w:szCs w:val="22"/>
-              </w:rPr>
-              <w:t xml:space="preserve"> (2013), the first hackathon at UMBC.</w:t>
+              <w:t>Co-organizer / graduate student coordinator of hackUMBC (2013), the first hackathon at UMBC.</w:t>
             </w:r>
           </w:p>
         </w:tc>
@@ -8739,23 +7875,13 @@
           <w:szCs w:val="22"/>
         </w:rPr>
       </w:pPr>
-      <w:proofErr w:type="spellStart"/>
       <w:r>
         <w:rPr>
           <w:rFonts w:asciiTheme="majorHAnsi" w:eastAsia="FangSong" w:hAnsiTheme="majorHAnsi" w:cstheme="majorHAnsi"/>
           <w:sz w:val="22"/>
           <w:szCs w:val="22"/>
         </w:rPr>
-        <w:t>FaceBlock</w:t>
-      </w:r>
-      <w:proofErr w:type="spellEnd"/>
-      <w:r>
-        <w:rPr>
-          <w:rFonts w:asciiTheme="majorHAnsi" w:eastAsia="FangSong" w:hAnsiTheme="majorHAnsi" w:cstheme="majorHAnsi"/>
-          <w:sz w:val="22"/>
-          <w:szCs w:val="22"/>
-        </w:rPr>
-        <w:t xml:space="preserve"> was mentioned in Nature Article: “What could derail the wearables revolution?” by Kat Austen as a potential solution created for handling privacy issues in the data-drenched world of Wearable Computing.</w:t>
+        <w:t>FaceBlock was mentioned in Nature Article: “What could derail the wearables revolution?” by Kat Austen as a potential solution created for handling privacy issues in the data-drenched world of Wearable Computing.</w:t>
       </w:r>
       <w:hyperlink r:id="rId11" w:history="1"/>
     </w:p>
@@ -8885,25 +8011,7 @@
                 <w:sz w:val="22"/>
                 <w:szCs w:val="22"/>
               </w:rPr>
-              <w:t xml:space="preserve">Awarded the NSF Student Travel Award of 2270 USD for presenting paper at the </w:t>
-            </w:r>
-            <w:proofErr w:type="spellStart"/>
-            <w:r>
-              <w:rPr>
-                <w:rFonts w:asciiTheme="majorHAnsi" w:eastAsia="FangSong" w:hAnsiTheme="majorHAnsi" w:cstheme="majorHAnsi"/>
-                <w:sz w:val="22"/>
-                <w:szCs w:val="22"/>
-              </w:rPr>
-              <w:t>PrivOn</w:t>
-            </w:r>
-            <w:proofErr w:type="spellEnd"/>
-            <w:r>
-              <w:rPr>
-                <w:rFonts w:asciiTheme="majorHAnsi" w:eastAsia="FangSong" w:hAnsiTheme="majorHAnsi" w:cstheme="majorHAnsi"/>
-                <w:sz w:val="22"/>
-                <w:szCs w:val="22"/>
-              </w:rPr>
-              <w:t xml:space="preserve"> workshop in the 15th International Semantic Web Conference (ISWC), 2016.</w:t>
+              <w:t>Awarded the NSF Student Travel Award of 2270 USD for presenting paper at the PrivOn workshop in the 15th International Semantic Web Conference (ISWC), 2016.</w:t>
             </w:r>
           </w:p>
         </w:tc>
@@ -8928,25 +8036,7 @@
                 <w:sz w:val="22"/>
                 <w:szCs w:val="22"/>
               </w:rPr>
-              <w:t xml:space="preserve">Awarded the NSF Student Travel Award for presenting paper at the </w:t>
-            </w:r>
-            <w:proofErr w:type="spellStart"/>
-            <w:r>
-              <w:rPr>
-                <w:rFonts w:asciiTheme="majorHAnsi" w:eastAsia="FangSong" w:hAnsiTheme="majorHAnsi" w:cstheme="majorHAnsi"/>
-                <w:sz w:val="22"/>
-                <w:szCs w:val="22"/>
-              </w:rPr>
-              <w:t>SmartSys</w:t>
-            </w:r>
-            <w:proofErr w:type="spellEnd"/>
-            <w:r>
-              <w:rPr>
-                <w:rFonts w:asciiTheme="majorHAnsi" w:eastAsia="FangSong" w:hAnsiTheme="majorHAnsi" w:cstheme="majorHAnsi"/>
-                <w:sz w:val="22"/>
-                <w:szCs w:val="22"/>
-              </w:rPr>
-              <w:t xml:space="preserve"> workshop in the 2nd IEEE International Conference on Smart Computing (SMARTCOMP), 2016.</w:t>
+              <w:t>Awarded the NSF Student Travel Award for presenting paper at the SmartSys workshop in the 2nd IEEE International Conference on Smart Computing (SMARTCOMP), 2016.</w:t>
             </w:r>
           </w:p>
         </w:tc>
@@ -8971,25 +8061,7 @@
                 <w:sz w:val="22"/>
                 <w:szCs w:val="22"/>
               </w:rPr>
-              <w:t xml:space="preserve">Awarded the NSF Student Travel Award of 1427 USD for presenting paper at the </w:t>
-            </w:r>
-            <w:proofErr w:type="spellStart"/>
-            <w:r>
-              <w:rPr>
-                <w:rFonts w:asciiTheme="majorHAnsi" w:eastAsia="FangSong" w:hAnsiTheme="majorHAnsi" w:cstheme="majorHAnsi"/>
-                <w:sz w:val="22"/>
-                <w:szCs w:val="22"/>
-              </w:rPr>
-              <w:t>MoDeST</w:t>
-            </w:r>
-            <w:proofErr w:type="spellEnd"/>
-            <w:r>
-              <w:rPr>
-                <w:rFonts w:asciiTheme="majorHAnsi" w:eastAsia="FangSong" w:hAnsiTheme="majorHAnsi" w:cstheme="majorHAnsi"/>
-                <w:sz w:val="22"/>
-                <w:szCs w:val="22"/>
-              </w:rPr>
-              <w:t xml:space="preserve"> workshop in the 14th International Semantic Web Conference (ISWC), 2015.</w:t>
+              <w:t>Awarded the NSF Student Travel Award of 1427 USD for presenting paper at the MoDeST workshop in the 14th International Semantic Web Conference (ISWC), 2015.</w:t>
             </w:r>
           </w:p>
         </w:tc>
@@ -9014,25 +8086,7 @@
                 <w:sz w:val="22"/>
                 <w:szCs w:val="22"/>
               </w:rPr>
-              <w:t xml:space="preserve">Awarded the NSF Student Travel Award of 2200 USD for presenting paper at the </w:t>
-            </w:r>
-            <w:proofErr w:type="spellStart"/>
-            <w:r>
-              <w:rPr>
-                <w:rFonts w:asciiTheme="majorHAnsi" w:eastAsia="FangSong" w:hAnsiTheme="majorHAnsi" w:cstheme="majorHAnsi"/>
-                <w:sz w:val="22"/>
-                <w:szCs w:val="22"/>
-              </w:rPr>
-              <w:t>PrivOn</w:t>
-            </w:r>
-            <w:proofErr w:type="spellEnd"/>
-            <w:r>
-              <w:rPr>
-                <w:rFonts w:asciiTheme="majorHAnsi" w:eastAsia="FangSong" w:hAnsiTheme="majorHAnsi" w:cstheme="majorHAnsi"/>
-                <w:sz w:val="22"/>
-                <w:szCs w:val="22"/>
-              </w:rPr>
-              <w:t xml:space="preserve"> workshop in the 13th International Semantic Web Conference (ISWC), 2014.</w:t>
+              <w:t>Awarded the NSF Student Travel Award of 2200 USD for presenting paper at the PrivOn workshop in the 13th International Semantic Web Conference (ISWC), 2014.</w:t>
             </w:r>
           </w:p>
         </w:tc>
@@ -9907,8 +8961,7 @@
     </w:p>
     <w:sectPr>
       <w:footerReference w:type="even" r:id="rId12"/>
-      <w:footerReference w:type="default" r:id="rId13"/>
-      <w:footerReference w:type="first" r:id="rId14"/>
+      <w:footerReference w:type="first" r:id="rId13"/>
       <w:pgSz w:w="12240" w:h="15840"/>
       <w:pgMar w:top="1440" w:right="1080" w:bottom="1440" w:left="1080" w:header="720" w:footer="720" w:gutter="0"/>
       <w:cols w:space="720"/>
@@ -10066,134 +9119,6 @@
 </file>
 
 <file path=word/footer2.xml><?xml version="1.0" encoding="utf-8"?>
-<w:ftr xmlns:wpc="http://schemas.microsoft.com/office/word/2010/wordprocessingCanvas" xmlns:cx="http://schemas.microsoft.com/office/drawing/2014/chartex" xmlns:cx1="http://schemas.microsoft.com/office/drawing/2015/9/8/chartex" xmlns:cx2="http://schemas.microsoft.com/office/drawing/2015/10/21/chartex" xmlns:cx3="http://schemas.microsoft.com/office/drawing/2016/5/9/chartex" xmlns:cx4="http://schemas.microsoft.com/office/drawing/2016/5/10/chartex" xmlns:cx5="http://schemas.microsoft.com/office/drawing/2016/5/11/chartex" xmlns:cx6="http://schemas.microsoft.com/office/drawing/2016/5/12/chartex" xmlns:cx7="http://schemas.microsoft.com/office/drawing/2016/5/13/chartex" xmlns:cx8="http://schemas.microsoft.com/office/drawing/2016/5/14/chartex" xmlns:mc="http://schemas.openxmlformats.org/markup-compatibility/2006" xmlns:aink="http://schemas.microsoft.com/office/drawing/2016/ink" xmlns:am3d="http://schemas.microsoft.com/office/drawing/2017/model3d" xmlns:o="urn:schemas-microsoft-com:office:office" xmlns:oel="http://schemas.microsoft.com/office/2019/extlst" xmlns:r="http://schemas.openxmlformats.org/officeDocument/2006/relationships" xmlns:m="http://schemas.openxmlformats.org/officeDocument/2006/math" xmlns:v="urn:schemas-microsoft-com:vml" xmlns:wp14="http://schemas.microsoft.com/office/word/2010/wordprocessingDrawing" xmlns:wp="http://schemas.openxmlformats.org/drawingml/2006/wordprocessingDrawing" xmlns:w10="urn:schemas-microsoft-com:office:word" xmlns:w="http://schemas.openxmlformats.org/wordprocessingml/2006/main" xmlns:w14="http://schemas.microsoft.com/office/word/2010/wordml" xmlns:w15="http://schemas.microsoft.com/office/word/2012/wordml" xmlns:w16cex="http://schemas.microsoft.com/office/word/2018/wordml/cex" xmlns:w16cid="http://schemas.microsoft.com/office/word/2016/wordml/cid" xmlns:w16="http://schemas.microsoft.com/office/word/2018/wordml" xmlns:w16du="http://schemas.microsoft.com/office/word/2023/wordml/word16du" xmlns:w16sdtdh="http://schemas.microsoft.com/office/word/2020/wordml/sdtdatahash" xmlns:w16sdtfl="http://schemas.microsoft.com/office/word/2024/wordml/sdtformatlock" xmlns:w16se="http://schemas.microsoft.com/office/word/2015/wordml/symex" xmlns:wpg="http://schemas.microsoft.com/office/word/2010/wordprocessingGroup" xmlns:wpi="http://schemas.microsoft.com/office/word/2010/wordprocessingInk" xmlns:wne="http://schemas.microsoft.com/office/word/2006/wordml" xmlns:wps="http://schemas.microsoft.com/office/word/2010/wordprocessingShape" mc:Ignorable="w14 w15 w16se w16cid w16 w16cex w16sdtdh w16sdtfl w16du wp14">
-  <w:p>
-    <w:pPr>
-      <w:pStyle w:val="Footer"/>
-    </w:pPr>
-    <w:r>
-      <w:rPr>
-        <w:noProof/>
-      </w:rPr>
-      <mc:AlternateContent>
-        <mc:Choice Requires="wps">
-          <w:drawing>
-            <wp:anchor distT="0" distB="0" distL="0" distR="0" simplePos="0" relativeHeight="251660288" behindDoc="0" locked="0" layoutInCell="1" allowOverlap="1" wp14:anchorId="32F873A0" wp14:editId="5EB000DC">
-              <wp:simplePos x="0" y="0"/>
-              <wp:positionH relativeFrom="page">
-                <wp:align>right</wp:align>
-              </wp:positionH>
-              <wp:positionV relativeFrom="page">
-                <wp:align>bottom</wp:align>
-              </wp:positionV>
-              <wp:extent cx="1069340" cy="314325"/>
-              <wp:effectExtent l="0" t="0" r="0" b="0"/>
-              <wp:wrapNone/>
-              <wp:docPr id="1389414581" name="Text Box 3" descr="Cisco Confidential">
-                <a:extLst xmlns:a="http://schemas.openxmlformats.org/drawingml/2006/main">
-                  <a:ext uri="{5AE41FA2-C0FF-4470-9BD4-5FADCA87CBE2}">
-                    <aclsh:classification xmlns:aclsh="http://schemas.microsoft.com/office/drawing/2020/classificationShape" classificationOutcomeType="ftr"/>
-                  </a:ext>
-                </a:extLst>
-              </wp:docPr>
-              <wp:cNvGraphicFramePr/>
-              <a:graphic xmlns:a="http://schemas.openxmlformats.org/drawingml/2006/main">
-                <a:graphicData uri="http://schemas.microsoft.com/office/word/2010/wordprocessingShape">
-                  <wps:wsp>
-                    <wps:cNvSpPr txBox="1"/>
-                    <wps:spPr>
-                      <a:xfrm>
-                        <a:off x="0" y="0"/>
-                        <a:ext cx="1069340" cy="314325"/>
-                      </a:xfrm>
-                      <a:prstGeom prst="rect">
-                        <a:avLst/>
-                      </a:prstGeom>
-                      <a:noFill/>
-                      <a:ln>
-                        <a:noFill/>
-                      </a:ln>
-                    </wps:spPr>
-                    <wps:txbx>
-                      <w:txbxContent>
-                        <w:p>
-                          <w:pPr>
-                            <w:rPr>
-                              <w:rFonts w:ascii="Aptos" w:eastAsia="Aptos" w:hAnsi="Aptos" w:cs="Aptos"/>
-                              <w:noProof/>
-                              <w:color w:val="000000"/>
-                              <w:sz w:val="16"/>
-                              <w:szCs w:val="16"/>
-                            </w:rPr>
-                          </w:pPr>
-                          <w:r>
-                            <w:rPr>
-                              <w:rFonts w:ascii="Aptos" w:eastAsia="Aptos" w:hAnsi="Aptos" w:cs="Aptos"/>
-                              <w:noProof/>
-                              <w:color w:val="000000"/>
-                              <w:sz w:val="16"/>
-                              <w:szCs w:val="16"/>
-                            </w:rPr>
-                            <w:t>Cisco Confidential</w:t>
-                          </w:r>
-                        </w:p>
-                      </w:txbxContent>
-                    </wps:txbx>
-                    <wps:bodyPr rot="0" spcFirstLastPara="0" vertOverflow="overflow" horzOverflow="overflow" vert="horz" wrap="none" lIns="0" tIns="0" rIns="254000" bIns="190500" numCol="1" spcCol="0" rtlCol="0" fromWordArt="0" anchor="b" anchorCtr="0" forceAA="0" compatLnSpc="1">
-                      <a:prstTxWarp prst="textNoShape">
-                        <a:avLst/>
-                      </a:prstTxWarp>
-                      <a:spAutoFit/>
-                    </wps:bodyPr>
-                  </wps:wsp>
-                </a:graphicData>
-              </a:graphic>
-            </wp:anchor>
-          </w:drawing>
-        </mc:Choice>
-        <mc:Fallback>
-          <w:pict>
-            <v:shapetype w14:anchorId="32F873A0" id="_x0000_t202" coordsize="21600,21600" o:spt="202" path="m,l,21600r21600,l21600,xe">
-              <v:stroke joinstyle="miter"/>
-              <v:path gradientshapeok="t" o:connecttype="rect"/>
-            </v:shapetype>
-            <v:shape id="Text Box 3" o:spid="_x0000_s1027" type="#_x0000_t202" alt="Cisco Confidential" style="position:absolute;margin-left:33pt;margin-top:0;width:84.2pt;height:24.75pt;z-index:251660288;visibility:visible;mso-wrap-style:none;mso-wrap-distance-left:0;mso-wrap-distance-top:0;mso-wrap-distance-right:0;mso-wrap-distance-bottom:0;mso-position-horizontal:right;mso-position-horizontal-relative:page;mso-position-vertical:bottom;mso-position-vertical-relative:page;v-text-anchor:bottom" o:gfxdata="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" filled="f" stroked="f">
-              <v:textbox style="mso-fit-shape-to-text:t" inset="0,0,20pt,15pt">
-                <w:txbxContent>
-                  <w:p>
-                    <w:pPr>
-                      <w:rPr>
-                        <w:rFonts w:ascii="Aptos" w:eastAsia="Aptos" w:hAnsi="Aptos" w:cs="Aptos"/>
-                        <w:noProof/>
-                        <w:color w:val="000000"/>
-                        <w:sz w:val="16"/>
-                        <w:szCs w:val="16"/>
-                      </w:rPr>
-                    </w:pPr>
-                    <w:r>
-                      <w:rPr>
-                        <w:rFonts w:ascii="Aptos" w:eastAsia="Aptos" w:hAnsi="Aptos" w:cs="Aptos"/>
-                        <w:noProof/>
-                        <w:color w:val="000000"/>
-                        <w:sz w:val="16"/>
-                        <w:szCs w:val="16"/>
-                      </w:rPr>
-                      <w:t>Cisco Confidential</w:t>
-                    </w:r>
-                  </w:p>
-                </w:txbxContent>
-              </v:textbox>
-              <w10:wrap anchorx="page" anchory="page"/>
-            </v:shape>
-          </w:pict>
-        </mc:Fallback>
-      </mc:AlternateContent>
-    </w:r>
-  </w:p>
-</w:ftr>
-</file>
-
-<file path=word/footer3.xml><?xml version="1.0" encoding="utf-8"?>
 <w:ftr xmlns:wpc="http://schemas.microsoft.com/office/word/2010/wordprocessingCanvas" xmlns:cx="http://schemas.microsoft.com/office/drawing/2014/chartex" xmlns:cx1="http://schemas.microsoft.com/office/drawing/2015/9/8/chartex" xmlns:cx2="http://schemas.microsoft.com/office/drawing/2015/10/21/chartex" xmlns:cx3="http://schemas.microsoft.com/office/drawing/2016/5/9/chartex" xmlns:cx4="http://schemas.microsoft.com/office/drawing/2016/5/10/chartex" xmlns:cx5="http://schemas.microsoft.com/office/drawing/2016/5/11/chartex" xmlns:cx6="http://schemas.microsoft.com/office/drawing/2016/5/12/chartex" xmlns:cx7="http://schemas.microsoft.com/office/drawing/2016/5/13/chartex" xmlns:cx8="http://schemas.microsoft.com/office/drawing/2016/5/14/chartex" xmlns:mc="http://schemas.openxmlformats.org/markup-compatibility/2006" xmlns:aink="http://schemas.microsoft.com/office/drawing/2016/ink" xmlns:am3d="http://schemas.microsoft.com/office/drawing/2017/model3d" xmlns:o="urn:schemas-microsoft-com:office:office" xmlns:oel="http://schemas.microsoft.com/office/2019/extlst" xmlns:r="http://schemas.openxmlformats.org/officeDocument/2006/relationships" xmlns:m="http://schemas.openxmlformats.org/officeDocument/2006/math" xmlns:v="urn:schemas-microsoft-com:vml" xmlns:wp14="http://schemas.microsoft.com/office/word/2010/wordprocessingDrawing" xmlns:wp="http://schemas.openxmlformats.org/drawingml/2006/wordprocessingDrawing" xmlns:w10="urn:schemas-microsoft-com:office:word" xmlns:w="http://schemas.openxmlformats.org/wordprocessingml/2006/main" xmlns:w14="http://schemas.microsoft.com/office/word/2010/wordml" xmlns:w15="http://schemas.microsoft.com/office/word/2012/wordml" xmlns:w16cex="http://schemas.microsoft.com/office/word/2018/wordml/cex" xmlns:w16cid="http://schemas.microsoft.com/office/word/2016/wordml/cid" xmlns:w16="http://schemas.microsoft.com/office/word/2018/wordml" xmlns:w16du="http://schemas.microsoft.com/office/word/2023/wordml/word16du" xmlns:w16sdtdh="http://schemas.microsoft.com/office/word/2020/wordml/sdtdatahash" xmlns:w16sdtfl="http://schemas.microsoft.com/office/word/2024/wordml/sdtformatlock" xmlns:w16se="http://schemas.microsoft.com/office/word/2015/wordml/symex" xmlns:wpg="http://schemas.microsoft.com/office/word/2010/wordprocessingGroup" xmlns:wpi="http://schemas.microsoft.com/office/word/2010/wordprocessingInk" xmlns:wne="http://schemas.microsoft.com/office/word/2006/wordml" xmlns:wps="http://schemas.microsoft.com/office/word/2010/wordprocessingShape" mc:Ignorable="w14 w15 w16se w16cid w16 w16cex w16sdtdh w16sdtfl w16du wp14">
   <w:p>
     <w:pPr>
@@ -12280,6 +11205,27 @@
     <w:uiPriority w:val="99"/>
     <w:rsid w:val="00B959EB"/>
   </w:style>
+  <w:style w:type="paragraph" w:styleId="Header">
+    <w:name w:val="header"/>
+    <w:basedOn w:val="Normal"/>
+    <w:link w:val="HeaderChar"/>
+    <w:uiPriority w:val="99"/>
+    <w:unhideWhenUsed/>
+    <w:rsid w:val="00907237"/>
+    <w:pPr>
+      <w:tabs>
+        <w:tab w:val="center" w:pos="4680"/>
+        <w:tab w:val="right" w:pos="9360"/>
+      </w:tabs>
+    </w:pPr>
+  </w:style>
+  <w:style w:type="character" w:customStyle="1" w:styleId="HeaderChar">
+    <w:name w:val="Header Char"/>
+    <w:basedOn w:val="DefaultParagraphFont"/>
+    <w:link w:val="Header"/>
+    <w:uiPriority w:val="99"/>
+    <w:rsid w:val="00907237"/>
+  </w:style>
 </w:styles>
 </file>
 

</xml_diff>